<commit_message>
Add Finished Test Plan
</commit_message>
<xml_diff>
--- a/2223-9th-grade-sprint-math-games/Documents/QA/QA TEST PLAN.docx
+++ b/2223-9th-grade-sprint-math-games/Documents/QA/QA TEST PLAN.docx
@@ -33,11 +33,7 @@
           <w:noProof/>
         </w:rPr>
       </w:pPr>
-    </w:p>
-    <w:p>
-      <w:pPr>
-        <w:pStyle w:val="a3"/>
-        <w:jc w:val="center"/>
+      <w:r>
         <w:rPr>
           <w:rFonts w:ascii="Agency FB" w:hAnsi="Agency FB"/>
           <w:b/>
@@ -47,8 +43,67 @@
           <w:sz w:val="200"/>
           <w:szCs w:val="200"/>
         </w:rPr>
-      </w:pPr>
-      <w:r>
+        <w:drawing>
+          <wp:anchor distT="0" distB="0" distL="114300" distR="114300" simplePos="0" relativeHeight="251741184" behindDoc="1" locked="0" layoutInCell="1" allowOverlap="1" wp14:anchorId="24EC2E13" wp14:editId="45481C16">
+            <wp:simplePos x="0" y="0"/>
+            <wp:positionH relativeFrom="page">
+              <wp:align>left</wp:align>
+            </wp:positionH>
+            <wp:positionV relativeFrom="paragraph">
+              <wp:posOffset>442595</wp:posOffset>
+            </wp:positionV>
+            <wp:extent cx="1628775" cy="2107390"/>
+            <wp:effectExtent l="0" t="0" r="0" b="0"/>
+            <wp:wrapNone/>
+            <wp:docPr id="4" name="Картина 4" descr="Картина, която съдържа лого&#10;&#10;Описанието е генерирано автоматично"/>
+            <wp:cNvGraphicFramePr>
+              <a:graphicFrameLocks xmlns:a="http://schemas.openxmlformats.org/drawingml/2006/main" noChangeAspect="1"/>
+            </wp:cNvGraphicFramePr>
+            <a:graphic xmlns:a="http://schemas.openxmlformats.org/drawingml/2006/main">
+              <a:graphicData uri="http://schemas.openxmlformats.org/drawingml/2006/picture">
+                <pic:pic xmlns:pic="http://schemas.openxmlformats.org/drawingml/2006/picture">
+                  <pic:nvPicPr>
+                    <pic:cNvPr id="4" name="Картина 4" descr="Картина, която съдържа лого&#10;&#10;Описанието е генерирано автоматично"/>
+                    <pic:cNvPicPr/>
+                  </pic:nvPicPr>
+                  <pic:blipFill>
+                    <a:blip r:embed="rId9" cstate="print">
+                      <a:extLst>
+                        <a:ext uri="{28A0092B-C50C-407E-A947-70E740481C1C}">
+                          <a14:useLocalDpi xmlns:a14="http://schemas.microsoft.com/office/drawing/2010/main" val="0"/>
+                        </a:ext>
+                      </a:extLst>
+                    </a:blip>
+                    <a:stretch>
+                      <a:fillRect/>
+                    </a:stretch>
+                  </pic:blipFill>
+                  <pic:spPr>
+                    <a:xfrm>
+                      <a:off x="0" y="0"/>
+                      <a:ext cx="1628775" cy="2107390"/>
+                    </a:xfrm>
+                    <a:prstGeom prst="rect">
+                      <a:avLst/>
+                    </a:prstGeom>
+                  </pic:spPr>
+                </pic:pic>
+              </a:graphicData>
+            </a:graphic>
+            <wp14:sizeRelH relativeFrom="margin">
+              <wp14:pctWidth>0</wp14:pctWidth>
+            </wp14:sizeRelH>
+            <wp14:sizeRelV relativeFrom="margin">
+              <wp14:pctHeight>0</wp14:pctHeight>
+            </wp14:sizeRelV>
+          </wp:anchor>
+        </w:drawing>
+      </w:r>
+    </w:p>
+    <w:p>
+      <w:pPr>
+        <w:pStyle w:val="a3"/>
+        <w:jc w:val="center"/>
         <w:rPr>
           <w:rFonts w:ascii="Agency FB" w:hAnsi="Agency FB"/>
           <w:b/>
@@ -58,8 +113,79 @@
           <w:sz w:val="200"/>
           <w:szCs w:val="200"/>
         </w:rPr>
+      </w:pPr>
+      <w:r>
+        <w:rPr>
+          <w:noProof/>
+        </w:rPr>
         <w:drawing>
-          <wp:anchor distT="0" distB="0" distL="114300" distR="114300" simplePos="0" relativeHeight="251623424" behindDoc="1" locked="0" layoutInCell="1" allowOverlap="1" wp14:anchorId="5608F354" wp14:editId="2733B376">
+          <wp:anchor distT="0" distB="0" distL="114300" distR="114300" simplePos="0" relativeHeight="251740160" behindDoc="1" locked="0" layoutInCell="1" allowOverlap="1" wp14:anchorId="0AA9F48B" wp14:editId="6824EC3E">
+            <wp:simplePos x="0" y="0"/>
+            <wp:positionH relativeFrom="margin">
+              <wp:posOffset>5238750</wp:posOffset>
+            </wp:positionH>
+            <wp:positionV relativeFrom="paragraph">
+              <wp:posOffset>12065</wp:posOffset>
+            </wp:positionV>
+            <wp:extent cx="1714500" cy="2218305"/>
+            <wp:effectExtent l="0" t="0" r="0" b="0"/>
+            <wp:wrapNone/>
+            <wp:docPr id="2" name="Картина 2" descr="Картина, която съдържа лого&#10;&#10;Описанието е генерирано автоматично"/>
+            <wp:cNvGraphicFramePr>
+              <a:graphicFrameLocks xmlns:a="http://schemas.openxmlformats.org/drawingml/2006/main" noChangeAspect="1"/>
+            </wp:cNvGraphicFramePr>
+            <a:graphic xmlns:a="http://schemas.openxmlformats.org/drawingml/2006/main">
+              <a:graphicData uri="http://schemas.openxmlformats.org/drawingml/2006/picture">
+                <pic:pic xmlns:pic="http://schemas.openxmlformats.org/drawingml/2006/picture">
+                  <pic:nvPicPr>
+                    <pic:cNvPr id="2" name="Картина 2" descr="Картина, която съдържа лого&#10;&#10;Описанието е генерирано автоматично"/>
+                    <pic:cNvPicPr/>
+                  </pic:nvPicPr>
+                  <pic:blipFill>
+                    <a:blip r:embed="rId10" cstate="print">
+                      <a:extLst>
+                        <a:ext uri="{28A0092B-C50C-407E-A947-70E740481C1C}">
+                          <a14:useLocalDpi xmlns:a14="http://schemas.microsoft.com/office/drawing/2010/main" val="0"/>
+                        </a:ext>
+                      </a:extLst>
+                    </a:blip>
+                    <a:stretch>
+                      <a:fillRect/>
+                    </a:stretch>
+                  </pic:blipFill>
+                  <pic:spPr>
+                    <a:xfrm>
+                      <a:off x="0" y="0"/>
+                      <a:ext cx="1714500" cy="2218305"/>
+                    </a:xfrm>
+                    <a:prstGeom prst="rect">
+                      <a:avLst/>
+                    </a:prstGeom>
+                  </pic:spPr>
+                </pic:pic>
+              </a:graphicData>
+            </a:graphic>
+            <wp14:sizeRelH relativeFrom="margin">
+              <wp14:pctWidth>0</wp14:pctWidth>
+            </wp14:sizeRelH>
+            <wp14:sizeRelV relativeFrom="margin">
+              <wp14:pctHeight>0</wp14:pctHeight>
+            </wp14:sizeRelV>
+          </wp:anchor>
+        </w:drawing>
+      </w:r>
+      <w:r>
+        <w:rPr>
+          <w:rFonts w:ascii="Agency FB" w:hAnsi="Agency FB"/>
+          <w:b/>
+          <w:bCs/>
+          <w:noProof/>
+          <w:color w:val="8496B0" w:themeColor="text2" w:themeTint="99"/>
+          <w:sz w:val="200"/>
+          <w:szCs w:val="200"/>
+        </w:rPr>
+        <w:drawing>
+          <wp:anchor distT="0" distB="0" distL="114300" distR="114300" simplePos="0" relativeHeight="251623424" behindDoc="1" locked="0" layoutInCell="1" allowOverlap="1" wp14:anchorId="5608F354" wp14:editId="08FFC193">
             <wp:simplePos x="0" y="0"/>
             <wp:positionH relativeFrom="page">
               <wp:posOffset>0</wp:posOffset>
@@ -82,7 +208,7 @@
                     <pic:cNvPicPr/>
                   </pic:nvPicPr>
                   <pic:blipFill>
-                    <a:blip r:embed="rId8" cstate="print">
+                    <a:blip r:embed="rId11" cstate="print">
                       <a:extLst>
                         <a:ext uri="{28A0092B-C50C-407E-A947-70E740481C1C}">
                           <a14:useLocalDpi xmlns:a14="http://schemas.microsoft.com/office/drawing/2010/main" val="0"/>
@@ -748,7 +874,7 @@
                     <pic:cNvPicPr/>
                   </pic:nvPicPr>
                   <pic:blipFill>
-                    <a:blip r:embed="rId9" cstate="print">
+                    <a:blip r:embed="rId12" cstate="print">
                       <a:extLst>
                         <a:ext uri="{28A0092B-C50C-407E-A947-70E740481C1C}">
                           <a14:useLocalDpi xmlns:a14="http://schemas.microsoft.com/office/drawing/2010/main" val="0"/>
@@ -820,7 +946,7 @@
                     <pic:cNvPicPr/>
                   </pic:nvPicPr>
                   <pic:blipFill>
-                    <a:blip r:embed="rId10" cstate="print">
+                    <a:blip r:embed="rId13" cstate="print">
                       <a:extLst>
                         <a:ext uri="{28A0092B-C50C-407E-A947-70E740481C1C}">
                           <a14:useLocalDpi xmlns:a14="http://schemas.microsoft.com/office/drawing/2010/main" val="0"/>
@@ -1026,7 +1152,7 @@
         <mc:AlternateContent>
           <mc:Choice Requires="wps">
             <w:drawing>
-              <wp:anchor distT="0" distB="0" distL="114300" distR="114300" simplePos="0" relativeHeight="251656192" behindDoc="0" locked="0" layoutInCell="1" allowOverlap="1" wp14:anchorId="73AEA757" wp14:editId="11132CD9">
+              <wp:anchor distT="0" distB="0" distL="114300" distR="114300" simplePos="0" relativeHeight="251656192" behindDoc="0" locked="0" layoutInCell="1" allowOverlap="1" wp14:anchorId="73AEA757" wp14:editId="02D7A8C0">
                 <wp:simplePos x="0" y="0"/>
                 <wp:positionH relativeFrom="margin">
                   <wp:posOffset>5080</wp:posOffset>
@@ -1035,7 +1161,7 @@
                   <wp:posOffset>671830</wp:posOffset>
                 </wp:positionV>
                 <wp:extent cx="6115050" cy="1952625"/>
-                <wp:effectExtent l="0" t="0" r="19050" b="28575"/>
+                <wp:effectExtent l="0" t="0" r="0" b="9525"/>
                 <wp:wrapNone/>
                 <wp:docPr id="3" name="Правоъгълник: със заоблени ъгли 3"/>
                 <wp:cNvGraphicFramePr/>
@@ -1058,12 +1184,7 @@
                           </a:schemeClr>
                         </a:solidFill>
                         <a:ln>
-                          <a:solidFill>
-                            <a:schemeClr val="tx1">
-                              <a:lumMod val="65000"/>
-                              <a:lumOff val="35000"/>
-                            </a:schemeClr>
-                          </a:solidFill>
+                          <a:noFill/>
                         </a:ln>
                       </wps:spPr>
                       <wps:style>
@@ -1099,7 +1220,7 @@
           </mc:Choice>
           <mc:Fallback>
             <w:pict>
-              <v:roundrect w14:anchorId="55B3B384" id="Правоъгълник: със заоблени ъгли 3" o:spid="_x0000_s1026" style="position:absolute;margin-left:.4pt;margin-top:52.9pt;width:481.5pt;height:153.75pt;z-index:251656192;visibility:visible;mso-wrap-style:square;mso-height-percent:0;mso-wrap-distance-left:9pt;mso-wrap-distance-top:0;mso-wrap-distance-right:9pt;mso-wrap-distance-bottom:0;mso-position-horizontal:absolute;mso-position-horizontal-relative:margin;mso-position-vertical:absolute;mso-position-vertical-relative:text;mso-height-percent:0;mso-height-relative:margin;v-text-anchor:middle" arcsize="10923f" o:gfxdata="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" fillcolor="#8496b0 [1951]" strokecolor="#5a5a5a [2109]" strokeweight="1pt">
+              <v:roundrect w14:anchorId="4AB118A4" id="Правоъгълник: със заоблени ъгли 3" o:spid="_x0000_s1026" style="position:absolute;margin-left:.4pt;margin-top:52.9pt;width:481.5pt;height:153.75pt;z-index:251656192;visibility:visible;mso-wrap-style:square;mso-height-percent:0;mso-wrap-distance-left:9pt;mso-wrap-distance-top:0;mso-wrap-distance-right:9pt;mso-wrap-distance-bottom:0;mso-position-horizontal:absolute;mso-position-horizontal-relative:margin;mso-position-vertical:absolute;mso-position-vertical-relative:text;mso-height-percent:0;mso-height-relative:margin;v-text-anchor:middle" arcsize="10923f" o:gfxdata="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" fillcolor="#8496b0 [1951]" stroked="f" strokeweight="1pt">
                 <v:stroke joinstyle="miter"/>
                 <w10:wrap anchorx="margin"/>
               </v:roundrect>
@@ -1332,7 +1453,7 @@
           </mc:Choice>
           <mc:Fallback>
             <w:pict>
-              <v:shape w14:anchorId="6A1A2AED" id="Текстово поле 8" o:spid="_x0000_s1027" type="#_x0000_t202" style="position:absolute;margin-left:18.05pt;margin-top:37.1pt;width:445.5pt;height:78.75pt;z-index:251695104;visibility:visible;mso-wrap-style:square;mso-width-percent:0;mso-height-percent:0;mso-wrap-distance-left:9pt;mso-wrap-distance-top:0;mso-wrap-distance-right:9pt;mso-wrap-distance-bottom:0;mso-position-horizontal:absolute;mso-position-horizontal-relative:margin;mso-position-vertical:absolute;mso-position-vertical-relative:text;mso-width-percent:0;mso-height-percent:0;mso-width-relative:margin;mso-height-relative:margin;v-text-anchor:top" o:gfxdata="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" fillcolor="white [3201]" stroked="f" strokeweight=".5pt">
+              <v:shape w14:anchorId="6A1A2AED" id="Текстово поле 8" o:spid="_x0000_s1027" type="#_x0000_t202" style="position:absolute;margin-left:18.05pt;margin-top:37.1pt;width:445.5pt;height:78.75pt;z-index:251695104;visibility:visible;mso-wrap-style:square;mso-width-percent:0;mso-height-percent:0;mso-wrap-distance-left:9pt;mso-wrap-distance-top:0;mso-wrap-distance-right:9pt;mso-wrap-distance-bottom:0;mso-position-horizontal:absolute;mso-position-horizontal-relative:margin;mso-position-vertical:absolute;mso-position-vertical-relative:text;mso-width-percent:0;mso-height-percent:0;mso-width-relative:margin;mso-height-relative:margin;v-text-anchor:top" o:gfxdata="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" fillcolor="white [3201]" stroked="f" strokeweight=".5pt">
                 <v:textbox>
                   <w:txbxContent>
                     <w:p>
@@ -1443,7 +1564,7 @@
         <mc:AlternateContent>
           <mc:Choice Requires="wps">
             <w:drawing>
-              <wp:anchor distT="0" distB="0" distL="114300" distR="114300" simplePos="0" relativeHeight="251706368" behindDoc="1" locked="0" layoutInCell="1" allowOverlap="1" wp14:anchorId="512B34C2" wp14:editId="23F84F63">
+              <wp:anchor distT="0" distB="0" distL="114300" distR="114300" simplePos="0" relativeHeight="251706368" behindDoc="1" locked="0" layoutInCell="1" allowOverlap="1" wp14:anchorId="512B34C2" wp14:editId="6C4EF60B">
                 <wp:simplePos x="0" y="0"/>
                 <wp:positionH relativeFrom="margin">
                   <wp:align>left</wp:align>
@@ -1452,7 +1573,7 @@
                   <wp:posOffset>185420</wp:posOffset>
                 </wp:positionV>
                 <wp:extent cx="6115050" cy="2667000"/>
-                <wp:effectExtent l="0" t="0" r="19050" b="19050"/>
+                <wp:effectExtent l="0" t="0" r="0" b="0"/>
                 <wp:wrapNone/>
                 <wp:docPr id="10" name="Правоъгълник: със заоблени ъгли 10"/>
                 <wp:cNvGraphicFramePr/>
@@ -1475,12 +1596,7 @@
                           </a:srgbClr>
                         </a:solidFill>
                         <a:ln w="12700" cap="flat" cmpd="sng" algn="ctr">
-                          <a:solidFill>
-                            <a:sysClr val="windowText" lastClr="000000">
-                              <a:lumMod val="65000"/>
-                              <a:lumOff val="35000"/>
-                            </a:sysClr>
-                          </a:solidFill>
+                          <a:noFill/>
                           <a:prstDash val="solid"/>
                           <a:miter lim="800000"/>
                         </a:ln>
@@ -1503,7 +1619,7 @@
           </mc:Choice>
           <mc:Fallback>
             <w:pict>
-              <v:roundrect w14:anchorId="12148C47" id="Правоъгълник: със заоблени ъгли 10" o:spid="_x0000_s1026" style="position:absolute;margin-left:0;margin-top:14.6pt;width:481.5pt;height:210pt;z-index:-251610112;visibility:visible;mso-wrap-style:square;mso-height-percent:0;mso-wrap-distance-left:9pt;mso-wrap-distance-top:0;mso-wrap-distance-right:9pt;mso-wrap-distance-bottom:0;mso-position-horizontal:left;mso-position-horizontal-relative:margin;mso-position-vertical:absolute;mso-position-vertical-relative:text;mso-height-percent:0;mso-height-relative:margin;v-text-anchor:middle" arcsize="10923f" o:gfxdata="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" fillcolor="#8497b0" strokecolor="#595959" strokeweight="1pt">
+              <v:roundrect w14:anchorId="5D999528" id="Правоъгълник: със заоблени ъгли 10" o:spid="_x0000_s1026" style="position:absolute;margin-left:0;margin-top:14.6pt;width:481.5pt;height:210pt;z-index:-251610112;visibility:visible;mso-wrap-style:square;mso-height-percent:0;mso-wrap-distance-left:9pt;mso-wrap-distance-top:0;mso-wrap-distance-right:9pt;mso-wrap-distance-bottom:0;mso-position-horizontal:left;mso-position-horizontal-relative:margin;mso-position-vertical:absolute;mso-position-vertical-relative:text;mso-height-percent:0;mso-height-relative:margin;v-text-anchor:middle" arcsize="10923f" o:gfxdata="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" fillcolor="#8497b0" stroked="f" strokeweight="1pt">
                 <v:stroke joinstyle="miter"/>
                 <w10:wrap anchorx="margin"/>
               </v:roundrect>
@@ -1641,7 +1757,7 @@
                     <pic:cNvPicPr/>
                   </pic:nvPicPr>
                   <pic:blipFill>
-                    <a:blip r:embed="rId11" cstate="print">
+                    <a:blip r:embed="rId14" cstate="print">
                       <a:extLst>
                         <a:ext uri="{28A0092B-C50C-407E-A947-70E740481C1C}">
                           <a14:useLocalDpi xmlns:a14="http://schemas.microsoft.com/office/drawing/2010/main" val="0"/>
@@ -1833,7 +1949,7 @@
           </mc:Choice>
           <mc:Fallback>
             <w:pict>
-              <v:shape w14:anchorId="42B3E266" id="_x0000_s1028" type="#_x0000_t202" style="position:absolute;margin-left:18.05pt;margin-top:22.4pt;width:444.75pt;height:110.6pt;z-index:251677696;visibility:visible;mso-wrap-style:square;mso-width-percent:0;mso-height-percent:200;mso-wrap-distance-left:9pt;mso-wrap-distance-top:3.6pt;mso-wrap-distance-right:9pt;mso-wrap-distance-bottom:3.6pt;mso-position-horizontal:absolute;mso-position-horizontal-relative:margin;mso-position-vertical:absolute;mso-position-vertical-relative:text;mso-width-percent:0;mso-height-percent:200;mso-width-relative:margin;mso-height-relative:margin;v-text-anchor:top" o:gfxdata="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" stroked="f">
+              <v:shape w14:anchorId="42B3E266" id="_x0000_s1028" type="#_x0000_t202" style="position:absolute;margin-left:18.05pt;margin-top:22.4pt;width:444.75pt;height:110.6pt;z-index:251677696;visibility:visible;mso-wrap-style:square;mso-width-percent:0;mso-height-percent:200;mso-wrap-distance-left:9pt;mso-wrap-distance-top:3.6pt;mso-wrap-distance-right:9pt;mso-wrap-distance-bottom:3.6pt;mso-position-horizontal:absolute;mso-position-horizontal-relative:margin;mso-position-vertical:absolute;mso-position-vertical-relative:text;mso-width-percent:0;mso-height-percent:200;mso-width-relative:margin;mso-height-relative:margin;v-text-anchor:top" o:gfxdata="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" stroked="f">
                 <v:textbox style="mso-fit-shape-to-text:t">
                   <w:txbxContent>
                     <w:p>
@@ -1935,10 +2051,2972 @@
     </w:p>
     <w:p/>
     <w:p>
+      <w:pPr>
+        <w:pStyle w:val="paragraph"/>
+        <w:spacing w:before="0" w:beforeAutospacing="0" w:after="0" w:afterAutospacing="0"/>
+        <w:ind w:left="210"/>
+        <w:textAlignment w:val="baseline"/>
+        <w:rPr>
+          <w:rFonts w:ascii="Agency FB" w:eastAsiaTheme="majorEastAsia" w:hAnsi="Agency FB" w:cstheme="majorBidi"/>
+          <w:b/>
+          <w:bCs/>
+          <w:noProof/>
+          <w:color w:val="8496B0" w:themeColor="text2" w:themeTint="99"/>
+          <w:spacing w:val="-10"/>
+          <w:kern w:val="28"/>
+          <w:sz w:val="72"/>
+          <w:szCs w:val="72"/>
+        </w:rPr>
+      </w:pPr>
+      <w:r>
+        <w:rPr>
+          <w:rFonts w:ascii="Agency FB" w:eastAsiaTheme="majorEastAsia" w:hAnsi="Agency FB" w:cstheme="majorBidi"/>
+          <w:b/>
+          <w:bCs/>
+          <w:noProof/>
+          <w:color w:val="8496B0" w:themeColor="text2" w:themeTint="99"/>
+          <w:spacing w:val="-10"/>
+          <w:kern w:val="28"/>
+          <w:sz w:val="72"/>
+          <w:szCs w:val="72"/>
+        </w:rPr>
+        <w:t>3. Project goals</w:t>
+      </w:r>
+    </w:p>
+    <w:p>
+      <w:pPr>
+        <w:pStyle w:val="paragraph"/>
+        <w:spacing w:before="0" w:beforeAutospacing="0" w:after="0" w:afterAutospacing="0"/>
+        <w:textAlignment w:val="baseline"/>
+        <w:rPr>
+          <w:rFonts w:ascii="Segoe UI" w:hAnsi="Segoe UI" w:cs="Segoe UI"/>
+          <w:sz w:val="18"/>
+          <w:szCs w:val="18"/>
+        </w:rPr>
+      </w:pPr>
+      <w:r>
+        <w:rPr>
+          <w:rStyle w:val="contentcontrolboundarysink"/>
+          <w:rFonts w:ascii="Arial" w:hAnsi="Arial" w:cs="Arial"/>
+          <w:color w:val="0563C1"/>
+          <w:sz w:val="22"/>
+          <w:szCs w:val="22"/>
+          <w:lang w:val="bg-BG"/>
+        </w:rPr>
+        <w:t>​</w:t>
+      </w:r>
+      <w:r>
+        <w:rPr>
+          <w:rStyle w:val="eop"/>
+          <w:rFonts w:ascii="Arial" w:hAnsi="Arial" w:cs="Arial"/>
+          <w:sz w:val="22"/>
+          <w:szCs w:val="22"/>
+        </w:rPr>
+        <w:t> </w:t>
+      </w:r>
+    </w:p>
+    <w:p>
+      <w:pPr>
+        <w:pStyle w:val="paragraph"/>
+        <w:spacing w:before="0" w:beforeAutospacing="0" w:after="0" w:afterAutospacing="0"/>
+        <w:ind w:left="210"/>
+        <w:textAlignment w:val="baseline"/>
+        <w:rPr>
+          <w:rStyle w:val="eop"/>
+          <w:rFonts w:ascii="Arial" w:hAnsi="Arial" w:cs="Arial"/>
+          <w:sz w:val="22"/>
+          <w:szCs w:val="22"/>
+        </w:rPr>
+      </w:pPr>
+      <w:r>
+        <w:rPr>
+          <w:rFonts w:ascii="Agency FB" w:eastAsiaTheme="majorEastAsia" w:hAnsi="Agency FB" w:cstheme="majorBidi"/>
+          <w:b/>
+          <w:bCs/>
+          <w:noProof/>
+          <w:color w:val="8496B0" w:themeColor="text2" w:themeTint="99"/>
+          <w:spacing w:val="-10"/>
+          <w:kern w:val="28"/>
+          <w:sz w:val="72"/>
+          <w:szCs w:val="72"/>
+        </w:rPr>
+        <mc:AlternateContent>
+          <mc:Choice Requires="wps">
+            <w:drawing>
+              <wp:anchor distT="0" distB="0" distL="114300" distR="114300" simplePos="0" relativeHeight="251724800" behindDoc="1" locked="0" layoutInCell="1" allowOverlap="1" wp14:anchorId="3746C379" wp14:editId="349EC0CD">
+                <wp:simplePos x="0" y="0"/>
+                <wp:positionH relativeFrom="margin">
+                  <wp:align>left</wp:align>
+                </wp:positionH>
+                <wp:positionV relativeFrom="paragraph">
+                  <wp:posOffset>59055</wp:posOffset>
+                </wp:positionV>
+                <wp:extent cx="6000750" cy="1466850"/>
+                <wp:effectExtent l="0" t="0" r="0" b="0"/>
+                <wp:wrapNone/>
+                <wp:docPr id="17" name="Правоъгълник: със заоблени ъгли 17"/>
+                <wp:cNvGraphicFramePr/>
+                <a:graphic xmlns:a="http://schemas.openxmlformats.org/drawingml/2006/main">
+                  <a:graphicData uri="http://schemas.microsoft.com/office/word/2010/wordprocessingShape">
+                    <wps:wsp>
+                      <wps:cNvSpPr/>
+                      <wps:spPr>
+                        <a:xfrm>
+                          <a:off x="0" y="0"/>
+                          <a:ext cx="6000750" cy="1466850"/>
+                        </a:xfrm>
+                        <a:prstGeom prst="roundRect">
+                          <a:avLst/>
+                        </a:prstGeom>
+                        <a:solidFill>
+                          <a:srgbClr val="44546A">
+                            <a:lumMod val="60000"/>
+                            <a:lumOff val="40000"/>
+                          </a:srgbClr>
+                        </a:solidFill>
+                        <a:ln w="12700" cap="flat" cmpd="sng" algn="ctr">
+                          <a:noFill/>
+                          <a:prstDash val="solid"/>
+                          <a:miter lim="800000"/>
+                        </a:ln>
+                        <a:effectLst/>
+                      </wps:spPr>
+                      <wps:bodyPr rot="0" spcFirstLastPara="0" vertOverflow="overflow" horzOverflow="overflow" vert="horz" wrap="square" lIns="91440" tIns="45720" rIns="91440" bIns="45720" numCol="1" spcCol="0" rtlCol="0" fromWordArt="0" anchor="ctr" anchorCtr="0" forceAA="0" compatLnSpc="1">
+                        <a:prstTxWarp prst="textNoShape">
+                          <a:avLst/>
+                        </a:prstTxWarp>
+                        <a:noAutofit/>
+                      </wps:bodyPr>
+                    </wps:wsp>
+                  </a:graphicData>
+                </a:graphic>
+                <wp14:sizeRelH relativeFrom="margin">
+                  <wp14:pctWidth>0</wp14:pctWidth>
+                </wp14:sizeRelH>
+                <wp14:sizeRelV relativeFrom="margin">
+                  <wp14:pctHeight>0</wp14:pctHeight>
+                </wp14:sizeRelV>
+              </wp:anchor>
+            </w:drawing>
+          </mc:Choice>
+          <mc:Fallback>
+            <w:pict>
+              <v:roundrect w14:anchorId="5F07AE4D" id="Правоъгълник: със заоблени ъгли 17" o:spid="_x0000_s1026" style="position:absolute;margin-left:0;margin-top:4.65pt;width:472.5pt;height:115.5pt;z-index:-251591680;visibility:visible;mso-wrap-style:square;mso-width-percent:0;mso-height-percent:0;mso-wrap-distance-left:9pt;mso-wrap-distance-top:0;mso-wrap-distance-right:9pt;mso-wrap-distance-bottom:0;mso-position-horizontal:left;mso-position-horizontal-relative:margin;mso-position-vertical:absolute;mso-position-vertical-relative:text;mso-width-percent:0;mso-height-percent:0;mso-width-relative:margin;mso-height-relative:margin;v-text-anchor:middle" arcsize="10923f" o:gfxdata="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" fillcolor="#8497b0" stroked="f" strokeweight="1pt">
+                <v:stroke joinstyle="miter"/>
+                <w10:wrap anchorx="margin"/>
+              </v:roundrect>
+            </w:pict>
+          </mc:Fallback>
+        </mc:AlternateContent>
+      </w:r>
+      <w:r>
+        <w:rPr>
+          <w:rStyle w:val="contentcontrolboundarysink"/>
+          <w:rFonts w:ascii="Arial" w:hAnsi="Arial" w:cs="Arial"/>
+          <w:noProof/>
+          <w:color w:val="0563C1"/>
+          <w:sz w:val="22"/>
+          <w:szCs w:val="22"/>
+          <w:u w:val="single"/>
+          <w:lang w:val="bg-BG"/>
+        </w:rPr>
+        <mc:AlternateContent>
+          <mc:Choice Requires="wps">
+            <w:drawing>
+              <wp:anchor distT="45720" distB="45720" distL="114300" distR="114300" simplePos="0" relativeHeight="251719680" behindDoc="0" locked="0" layoutInCell="1" allowOverlap="1" wp14:anchorId="49BDC220" wp14:editId="3749B787">
+                <wp:simplePos x="0" y="0"/>
+                <wp:positionH relativeFrom="margin">
+                  <wp:align>center</wp:align>
+                </wp:positionH>
+                <wp:positionV relativeFrom="paragraph">
+                  <wp:posOffset>344805</wp:posOffset>
+                </wp:positionV>
+                <wp:extent cx="5381625" cy="857250"/>
+                <wp:effectExtent l="0" t="0" r="9525" b="0"/>
+                <wp:wrapSquare wrapText="bothSides"/>
+                <wp:docPr id="13" name="Текстово поле 2"/>
+                <wp:cNvGraphicFramePr>
+                  <a:graphicFrameLocks xmlns:a="http://schemas.openxmlformats.org/drawingml/2006/main"/>
+                </wp:cNvGraphicFramePr>
+                <a:graphic xmlns:a="http://schemas.openxmlformats.org/drawingml/2006/main">
+                  <a:graphicData uri="http://schemas.microsoft.com/office/word/2010/wordprocessingShape">
+                    <wps:wsp>
+                      <wps:cNvSpPr txBox="1">
+                        <a:spLocks noChangeArrowheads="1"/>
+                      </wps:cNvSpPr>
+                      <wps:spPr bwMode="auto">
+                        <a:xfrm>
+                          <a:off x="0" y="0"/>
+                          <a:ext cx="5381625" cy="857250"/>
+                        </a:xfrm>
+                        <a:prstGeom prst="rect">
+                          <a:avLst/>
+                        </a:prstGeom>
+                        <a:solidFill>
+                          <a:srgbClr val="FFFFFF"/>
+                        </a:solidFill>
+                        <a:ln w="9525">
+                          <a:noFill/>
+                          <a:miter lim="800000"/>
+                          <a:headEnd/>
+                          <a:tailEnd/>
+                        </a:ln>
+                      </wps:spPr>
+                      <wps:txbx>
+                        <w:txbxContent>
+                          <w:p>
+                            <w:pPr>
+                              <w:pStyle w:val="a5"/>
+                              <w:ind w:left="502"/>
+                              <w:rPr>
+                                <w:rFonts w:ascii="Segoe UI" w:eastAsia="Times New Roman" w:hAnsi="Segoe UI" w:cs="Segoe UI"/>
+                                <w:b/>
+                                <w:bCs/>
+                                <w:color w:val="24292F"/>
+                                <w:sz w:val="24"/>
+                                <w:szCs w:val="24"/>
+                                <w:shd w:val="clear" w:color="auto" w:fill="FFFFFF"/>
+                              </w:rPr>
+                            </w:pPr>
+                            <w:r>
+                              <w:rPr>
+                                <w:rFonts w:ascii="Segoe UI" w:eastAsia="Times New Roman" w:hAnsi="Segoe UI" w:cs="Segoe UI"/>
+                                <w:b/>
+                                <w:bCs/>
+                                <w:color w:val="24292F"/>
+                                <w:sz w:val="24"/>
+                                <w:szCs w:val="24"/>
+                                <w:shd w:val="clear" w:color="auto" w:fill="FFFFFF"/>
+                              </w:rPr>
+                              <w:t>We aimed to organize ourselves well as a team and create a working program that people could use as a form of entertainment that also helps improving their thinking.</w:t>
+                            </w:r>
+                          </w:p>
+                        </w:txbxContent>
+                      </wps:txbx>
+                      <wps:bodyPr rot="0" vert="horz" wrap="square" lIns="91440" tIns="45720" rIns="91440" bIns="45720" anchor="t" anchorCtr="0">
+                        <a:noAutofit/>
+                      </wps:bodyPr>
+                    </wps:wsp>
+                  </a:graphicData>
+                </a:graphic>
+                <wp14:sizeRelH relativeFrom="margin">
+                  <wp14:pctWidth>0</wp14:pctWidth>
+                </wp14:sizeRelH>
+                <wp14:sizeRelV relativeFrom="margin">
+                  <wp14:pctHeight>0</wp14:pctHeight>
+                </wp14:sizeRelV>
+              </wp:anchor>
+            </w:drawing>
+          </mc:Choice>
+          <mc:Fallback>
+            <w:pict>
+              <v:shape w14:anchorId="49BDC220" id="_x0000_s1029" type="#_x0000_t202" style="position:absolute;left:0;text-align:left;margin-left:0;margin-top:27.15pt;width:423.75pt;height:67.5pt;z-index:251719680;visibility:visible;mso-wrap-style:square;mso-width-percent:0;mso-height-percent:0;mso-wrap-distance-left:9pt;mso-wrap-distance-top:3.6pt;mso-wrap-distance-right:9pt;mso-wrap-distance-bottom:3.6pt;mso-position-horizontal:center;mso-position-horizontal-relative:margin;mso-position-vertical:absolute;mso-position-vertical-relative:text;mso-width-percent:0;mso-height-percent:0;mso-width-relative:margin;mso-height-relative:margin;v-text-anchor:top" o:gfxdata="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" stroked="f">
+                <v:textbox>
+                  <w:txbxContent>
+                    <w:p>
+                      <w:pPr>
+                        <w:pStyle w:val="a5"/>
+                        <w:ind w:left="502"/>
+                        <w:rPr>
+                          <w:rFonts w:ascii="Segoe UI" w:eastAsia="Times New Roman" w:hAnsi="Segoe UI" w:cs="Segoe UI"/>
+                          <w:b/>
+                          <w:bCs/>
+                          <w:color w:val="24292F"/>
+                          <w:sz w:val="24"/>
+                          <w:szCs w:val="24"/>
+                          <w:shd w:val="clear" w:color="auto" w:fill="FFFFFF"/>
+                        </w:rPr>
+                      </w:pPr>
+                      <w:r>
+                        <w:rPr>
+                          <w:rFonts w:ascii="Segoe UI" w:eastAsia="Times New Roman" w:hAnsi="Segoe UI" w:cs="Segoe UI"/>
+                          <w:b/>
+                          <w:bCs/>
+                          <w:color w:val="24292F"/>
+                          <w:sz w:val="24"/>
+                          <w:szCs w:val="24"/>
+                          <w:shd w:val="clear" w:color="auto" w:fill="FFFFFF"/>
+                        </w:rPr>
+                        <w:t>We aimed to organize ourselves well as a team and create a working program that people could use as a form of entertainment that also helps improving their thinking.</w:t>
+                      </w:r>
+                    </w:p>
+                  </w:txbxContent>
+                </v:textbox>
+                <w10:wrap type="square" anchorx="margin"/>
+              </v:shape>
+            </w:pict>
+          </mc:Fallback>
+        </mc:AlternateContent>
+      </w:r>
+      <w:r>
+        <w:rPr>
+          <w:rStyle w:val="contentcontrolboundarysink"/>
+          <w:rFonts w:ascii="Arial" w:hAnsi="Arial" w:cs="Arial"/>
+          <w:color w:val="0563C1"/>
+          <w:sz w:val="22"/>
+          <w:szCs w:val="22"/>
+          <w:u w:val="single"/>
+          <w:lang w:val="bg-BG"/>
+        </w:rPr>
+        <w:t>​</w:t>
+      </w:r>
+      <w:r>
+        <w:rPr>
+          <w:rStyle w:val="eop"/>
+          <w:rFonts w:ascii="Arial" w:hAnsi="Arial" w:cs="Arial"/>
+          <w:sz w:val="22"/>
+          <w:szCs w:val="22"/>
+        </w:rPr>
+        <w:t> </w:t>
+      </w:r>
+    </w:p>
+    <w:p>
+      <w:pPr>
+        <w:pStyle w:val="paragraph"/>
+        <w:spacing w:before="0" w:beforeAutospacing="0" w:after="0" w:afterAutospacing="0"/>
+        <w:ind w:left="210"/>
+        <w:textAlignment w:val="baseline"/>
+        <w:rPr>
+          <w:rStyle w:val="eop"/>
+          <w:rFonts w:ascii="Arial" w:hAnsi="Arial" w:cs="Arial"/>
+          <w:sz w:val="22"/>
+          <w:szCs w:val="22"/>
+        </w:rPr>
+      </w:pPr>
+    </w:p>
+    <w:p>
+      <w:pPr>
+        <w:pStyle w:val="paragraph"/>
+        <w:spacing w:before="0" w:beforeAutospacing="0" w:after="0" w:afterAutospacing="0"/>
+        <w:ind w:left="210"/>
+        <w:textAlignment w:val="baseline"/>
+        <w:rPr>
+          <w:rStyle w:val="eop"/>
+          <w:rFonts w:ascii="Arial" w:hAnsi="Arial" w:cs="Arial"/>
+          <w:sz w:val="22"/>
+          <w:szCs w:val="22"/>
+        </w:rPr>
+      </w:pPr>
+    </w:p>
+    <w:p>
+      <w:pPr>
+        <w:pStyle w:val="paragraph"/>
+        <w:spacing w:before="0" w:beforeAutospacing="0" w:after="0" w:afterAutospacing="0"/>
+        <w:ind w:left="210"/>
+        <w:textAlignment w:val="baseline"/>
+        <w:rPr>
+          <w:rStyle w:val="eop"/>
+          <w:rFonts w:ascii="Arial" w:hAnsi="Arial" w:cs="Arial"/>
+          <w:sz w:val="22"/>
+          <w:szCs w:val="22"/>
+        </w:rPr>
+      </w:pPr>
+    </w:p>
+    <w:p>
+      <w:pPr>
+        <w:pStyle w:val="paragraph"/>
+        <w:spacing w:before="0" w:beforeAutospacing="0" w:after="0" w:afterAutospacing="0"/>
+        <w:ind w:left="210"/>
+        <w:textAlignment w:val="baseline"/>
+        <w:rPr>
+          <w:rFonts w:ascii="Segoe UI" w:hAnsi="Segoe UI" w:cs="Segoe UI"/>
+          <w:sz w:val="18"/>
+          <w:szCs w:val="18"/>
+        </w:rPr>
+      </w:pPr>
+    </w:p>
+    <w:p>
+      <w:pPr>
+        <w:pStyle w:val="paragraph"/>
+        <w:spacing w:before="0" w:beforeAutospacing="0" w:after="0" w:afterAutospacing="0"/>
+        <w:ind w:left="210"/>
+        <w:textAlignment w:val="baseline"/>
+        <w:rPr>
+          <w:rFonts w:ascii="Agency FB" w:eastAsiaTheme="minorHAnsi" w:hAnsi="Agency FB" w:cs="Calibri"/>
+          <w:b/>
+          <w:bCs/>
+          <w:color w:val="595959" w:themeColor="text1" w:themeTint="A6"/>
+          <w:sz w:val="72"/>
+          <w:szCs w:val="72"/>
+          <w:lang w:val="en-GB"/>
+        </w:rPr>
+      </w:pPr>
+    </w:p>
+    <w:p>
+      <w:pPr>
+        <w:pStyle w:val="paragraph"/>
+        <w:spacing w:before="0" w:beforeAutospacing="0" w:after="0" w:afterAutospacing="0"/>
+        <w:ind w:left="210"/>
+        <w:textAlignment w:val="baseline"/>
+        <w:rPr>
+          <w:rFonts w:ascii="Agency FB" w:eastAsiaTheme="majorEastAsia" w:hAnsi="Agency FB" w:cstheme="majorBidi"/>
+          <w:b/>
+          <w:bCs/>
+          <w:noProof/>
+          <w:color w:val="8496B0" w:themeColor="text2" w:themeTint="99"/>
+          <w:spacing w:val="-10"/>
+          <w:kern w:val="28"/>
+          <w:sz w:val="72"/>
+          <w:szCs w:val="72"/>
+        </w:rPr>
+      </w:pPr>
+      <w:r>
+        <w:rPr>
+          <w:rFonts w:ascii="Agency FB" w:eastAsiaTheme="majorEastAsia" w:hAnsi="Agency FB" w:cstheme="majorBidi"/>
+          <w:b/>
+          <w:bCs/>
+          <w:noProof/>
+          <w:color w:val="8496B0" w:themeColor="text2" w:themeTint="99"/>
+          <w:spacing w:val="-10"/>
+          <w:kern w:val="28"/>
+          <w:sz w:val="72"/>
+          <w:szCs w:val="72"/>
+        </w:rPr>
+        <w:t>4. Tasks</w:t>
+      </w:r>
+    </w:p>
+    <w:p>
+      <w:pPr>
+        <w:pStyle w:val="paragraph"/>
+        <w:spacing w:before="0" w:beforeAutospacing="0" w:after="0" w:afterAutospacing="0"/>
+        <w:ind w:left="210"/>
+        <w:textAlignment w:val="baseline"/>
+        <w:rPr>
+          <w:rFonts w:ascii="Agency FB" w:eastAsiaTheme="minorHAnsi" w:hAnsi="Agency FB" w:cs="Calibri"/>
+          <w:b/>
+          <w:bCs/>
+          <w:color w:val="595959" w:themeColor="text1" w:themeTint="A6"/>
+          <w:sz w:val="72"/>
+          <w:szCs w:val="72"/>
+          <w:lang w:val="en-GB"/>
+        </w:rPr>
+      </w:pPr>
+      <w:r>
+        <w:rPr>
+          <w:rFonts w:ascii="Agency FB" w:eastAsiaTheme="majorEastAsia" w:hAnsi="Agency FB" w:cstheme="majorBidi"/>
+          <w:b/>
+          <w:bCs/>
+          <w:noProof/>
+          <w:color w:val="8496B0" w:themeColor="text2" w:themeTint="99"/>
+          <w:spacing w:val="-10"/>
+          <w:kern w:val="28"/>
+          <w:sz w:val="72"/>
+          <w:szCs w:val="72"/>
+        </w:rPr>
+        <mc:AlternateContent>
+          <mc:Choice Requires="wps">
+            <w:drawing>
+              <wp:anchor distT="0" distB="0" distL="114300" distR="114300" simplePos="0" relativeHeight="251726848" behindDoc="1" locked="0" layoutInCell="1" allowOverlap="1" wp14:anchorId="38BE8882" wp14:editId="5AAC8603">
+                <wp:simplePos x="0" y="0"/>
+                <wp:positionH relativeFrom="margin">
+                  <wp:align>left</wp:align>
+                </wp:positionH>
+                <wp:positionV relativeFrom="paragraph">
+                  <wp:posOffset>273685</wp:posOffset>
+                </wp:positionV>
+                <wp:extent cx="6000750" cy="1647825"/>
+                <wp:effectExtent l="0" t="0" r="0" b="9525"/>
+                <wp:wrapNone/>
+                <wp:docPr id="18" name="Правоъгълник: със заоблени ъгли 18"/>
+                <wp:cNvGraphicFramePr/>
+                <a:graphic xmlns:a="http://schemas.openxmlformats.org/drawingml/2006/main">
+                  <a:graphicData uri="http://schemas.microsoft.com/office/word/2010/wordprocessingShape">
+                    <wps:wsp>
+                      <wps:cNvSpPr/>
+                      <wps:spPr>
+                        <a:xfrm>
+                          <a:off x="0" y="0"/>
+                          <a:ext cx="6000750" cy="1647825"/>
+                        </a:xfrm>
+                        <a:prstGeom prst="roundRect">
+                          <a:avLst/>
+                        </a:prstGeom>
+                        <a:solidFill>
+                          <a:srgbClr val="44546A">
+                            <a:lumMod val="60000"/>
+                            <a:lumOff val="40000"/>
+                          </a:srgbClr>
+                        </a:solidFill>
+                        <a:ln w="12700" cap="flat" cmpd="sng" algn="ctr">
+                          <a:noFill/>
+                          <a:prstDash val="solid"/>
+                          <a:miter lim="800000"/>
+                        </a:ln>
+                        <a:effectLst/>
+                      </wps:spPr>
+                      <wps:bodyPr rot="0" spcFirstLastPara="0" vertOverflow="overflow" horzOverflow="overflow" vert="horz" wrap="square" lIns="91440" tIns="45720" rIns="91440" bIns="45720" numCol="1" spcCol="0" rtlCol="0" fromWordArt="0" anchor="ctr" anchorCtr="0" forceAA="0" compatLnSpc="1">
+                        <a:prstTxWarp prst="textNoShape">
+                          <a:avLst/>
+                        </a:prstTxWarp>
+                        <a:noAutofit/>
+                      </wps:bodyPr>
+                    </wps:wsp>
+                  </a:graphicData>
+                </a:graphic>
+                <wp14:sizeRelH relativeFrom="margin">
+                  <wp14:pctWidth>0</wp14:pctWidth>
+                </wp14:sizeRelH>
+                <wp14:sizeRelV relativeFrom="margin">
+                  <wp14:pctHeight>0</wp14:pctHeight>
+                </wp14:sizeRelV>
+              </wp:anchor>
+            </w:drawing>
+          </mc:Choice>
+          <mc:Fallback>
+            <w:pict>
+              <v:roundrect w14:anchorId="1783222C" id="Правоъгълник: със заоблени ъгли 18" o:spid="_x0000_s1026" style="position:absolute;margin-left:0;margin-top:21.55pt;width:472.5pt;height:129.75pt;z-index:-251589632;visibility:visible;mso-wrap-style:square;mso-width-percent:0;mso-height-percent:0;mso-wrap-distance-left:9pt;mso-wrap-distance-top:0;mso-wrap-distance-right:9pt;mso-wrap-distance-bottom:0;mso-position-horizontal:left;mso-position-horizontal-relative:margin;mso-position-vertical:absolute;mso-position-vertical-relative:text;mso-width-percent:0;mso-height-percent:0;mso-width-relative:margin;mso-height-relative:margin;v-text-anchor:middle" arcsize="10923f" o:gfxdata="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" fillcolor="#8497b0" stroked="f" strokeweight="1pt">
+                <v:stroke joinstyle="miter"/>
+                <w10:wrap anchorx="margin"/>
+              </v:roundrect>
+            </w:pict>
+          </mc:Fallback>
+        </mc:AlternateContent>
+      </w:r>
+      <w:r>
+        <w:rPr>
+          <w:rFonts w:ascii="Agency FB" w:eastAsiaTheme="minorHAnsi" w:hAnsi="Agency FB" w:cs="Calibri"/>
+          <w:b/>
+          <w:bCs/>
+          <w:noProof/>
+          <w:color w:val="595959" w:themeColor="text1" w:themeTint="A6"/>
+          <w:sz w:val="72"/>
+          <w:szCs w:val="72"/>
+          <w:lang w:val="en-GB"/>
+        </w:rPr>
+        <mc:AlternateContent>
+          <mc:Choice Requires="wps">
+            <w:drawing>
+              <wp:anchor distT="45720" distB="45720" distL="114300" distR="114300" simplePos="0" relativeHeight="251722752" behindDoc="0" locked="0" layoutInCell="1" allowOverlap="1" wp14:anchorId="7320F996" wp14:editId="3B40D8A1">
+                <wp:simplePos x="0" y="0"/>
+                <wp:positionH relativeFrom="column">
+                  <wp:posOffset>395605</wp:posOffset>
+                </wp:positionH>
+                <wp:positionV relativeFrom="paragraph">
+                  <wp:posOffset>492760</wp:posOffset>
+                </wp:positionV>
+                <wp:extent cx="5153025" cy="1185545"/>
+                <wp:effectExtent l="0" t="0" r="9525" b="0"/>
+                <wp:wrapSquare wrapText="bothSides"/>
+                <wp:docPr id="14" name="Текстово поле 2"/>
+                <wp:cNvGraphicFramePr>
+                  <a:graphicFrameLocks xmlns:a="http://schemas.openxmlformats.org/drawingml/2006/main"/>
+                </wp:cNvGraphicFramePr>
+                <a:graphic xmlns:a="http://schemas.openxmlformats.org/drawingml/2006/main">
+                  <a:graphicData uri="http://schemas.microsoft.com/office/word/2010/wordprocessingShape">
+                    <wps:wsp>
+                      <wps:cNvSpPr txBox="1">
+                        <a:spLocks noChangeArrowheads="1"/>
+                      </wps:cNvSpPr>
+                      <wps:spPr bwMode="auto">
+                        <a:xfrm>
+                          <a:off x="0" y="0"/>
+                          <a:ext cx="5153025" cy="1185545"/>
+                        </a:xfrm>
+                        <a:prstGeom prst="rect">
+                          <a:avLst/>
+                        </a:prstGeom>
+                        <a:solidFill>
+                          <a:srgbClr val="FFFFFF"/>
+                        </a:solidFill>
+                        <a:ln w="9525">
+                          <a:noFill/>
+                          <a:miter lim="800000"/>
+                          <a:headEnd/>
+                          <a:tailEnd/>
+                        </a:ln>
+                      </wps:spPr>
+                      <wps:txbx>
+                        <w:txbxContent>
+                          <w:p>
+                            <w:pPr>
+                              <w:rPr>
+                                <w:rFonts w:ascii="Segoe UI" w:eastAsia="Times New Roman" w:hAnsi="Segoe UI" w:cs="Segoe UI"/>
+                                <w:b/>
+                                <w:bCs/>
+                                <w:color w:val="24292F"/>
+                                <w:sz w:val="24"/>
+                                <w:szCs w:val="24"/>
+                                <w:shd w:val="clear" w:color="auto" w:fill="FFFFFF"/>
+                              </w:rPr>
+                            </w:pPr>
+                            <w:r>
+                              <w:rPr>
+                                <w:rFonts w:ascii="Segoe UI" w:eastAsia="Times New Roman" w:hAnsi="Segoe UI" w:cs="Segoe UI"/>
+                                <w:b/>
+                                <w:bCs/>
+                                <w:color w:val="24292F"/>
+                                <w:sz w:val="24"/>
+                                <w:szCs w:val="24"/>
+                                <w:shd w:val="clear" w:color="auto" w:fill="FFFFFF"/>
+                              </w:rPr>
+                              <w:t>The tasks that must be done to ensure our success are:</w:t>
+                            </w:r>
+                          </w:p>
+                          <w:p>
+                            <w:pPr>
+                              <w:pStyle w:val="a5"/>
+                              <w:numPr>
+                                <w:ilvl w:val="0"/>
+                                <w:numId w:val="7"/>
+                              </w:numPr>
+                              <w:rPr>
+                                <w:rFonts w:ascii="Segoe UI" w:eastAsia="Times New Roman" w:hAnsi="Segoe UI" w:cs="Segoe UI"/>
+                                <w:b/>
+                                <w:bCs/>
+                                <w:color w:val="24292F"/>
+                                <w:sz w:val="24"/>
+                                <w:szCs w:val="24"/>
+                                <w:shd w:val="clear" w:color="auto" w:fill="FFFFFF"/>
+                              </w:rPr>
+                            </w:pPr>
+                            <w:r>
+                              <w:rPr>
+                                <w:rFonts w:ascii="Segoe UI" w:eastAsia="Times New Roman" w:hAnsi="Segoe UI" w:cs="Segoe UI"/>
+                                <w:b/>
+                                <w:bCs/>
+                                <w:color w:val="24292F"/>
+                                <w:sz w:val="24"/>
+                                <w:szCs w:val="24"/>
+                                <w:shd w:val="clear" w:color="auto" w:fill="FFFFFF"/>
+                              </w:rPr>
+                              <w:t>To test the most important elements</w:t>
+                            </w:r>
+                            <w:r>
+                              <w:rPr>
+                                <w:rFonts w:ascii="Segoe UI" w:eastAsia="Times New Roman" w:hAnsi="Segoe UI" w:cs="Segoe UI"/>
+                                <w:b/>
+                                <w:bCs/>
+                                <w:color w:val="24292F"/>
+                                <w:sz w:val="24"/>
+                                <w:szCs w:val="24"/>
+                                <w:shd w:val="clear" w:color="auto" w:fill="FFFFFF"/>
+                                <w:lang w:val="bg-BG"/>
+                              </w:rPr>
+                              <w:t>.</w:t>
+                            </w:r>
+                          </w:p>
+                          <w:p>
+                            <w:pPr>
+                              <w:pStyle w:val="a5"/>
+                              <w:numPr>
+                                <w:ilvl w:val="0"/>
+                                <w:numId w:val="7"/>
+                              </w:numPr>
+                              <w:rPr>
+                                <w:rFonts w:ascii="Segoe UI" w:eastAsia="Times New Roman" w:hAnsi="Segoe UI" w:cs="Segoe UI"/>
+                                <w:b/>
+                                <w:bCs/>
+                                <w:color w:val="24292F"/>
+                                <w:sz w:val="24"/>
+                                <w:szCs w:val="24"/>
+                                <w:shd w:val="clear" w:color="auto" w:fill="FFFFFF"/>
+                              </w:rPr>
+                            </w:pPr>
+                            <w:r>
+                              <w:rPr>
+                                <w:rFonts w:ascii="Segoe UI" w:eastAsia="Times New Roman" w:hAnsi="Segoe UI" w:cs="Segoe UI"/>
+                                <w:b/>
+                                <w:bCs/>
+                                <w:color w:val="24292F"/>
+                                <w:sz w:val="24"/>
+                                <w:szCs w:val="24"/>
+                                <w:shd w:val="clear" w:color="auto" w:fill="FFFFFF"/>
+                              </w:rPr>
+                              <w:t>Create multiple test cases</w:t>
+                            </w:r>
+                            <w:r>
+                              <w:rPr>
+                                <w:rFonts w:ascii="Segoe UI" w:eastAsia="Times New Roman" w:hAnsi="Segoe UI" w:cs="Segoe UI"/>
+                                <w:b/>
+                                <w:bCs/>
+                                <w:color w:val="24292F"/>
+                                <w:sz w:val="24"/>
+                                <w:szCs w:val="24"/>
+                                <w:shd w:val="clear" w:color="auto" w:fill="FFFFFF"/>
+                                <w:lang w:val="bg-BG"/>
+                              </w:rPr>
+                              <w:t>.</w:t>
+                            </w:r>
+                          </w:p>
+                          <w:p>
+                            <w:pPr>
+                              <w:pStyle w:val="a5"/>
+                              <w:numPr>
+                                <w:ilvl w:val="0"/>
+                                <w:numId w:val="7"/>
+                              </w:numPr>
+                              <w:rPr>
+                                <w:rFonts w:ascii="Segoe UI" w:eastAsia="Times New Roman" w:hAnsi="Segoe UI" w:cs="Segoe UI"/>
+                                <w:b/>
+                                <w:bCs/>
+                                <w:color w:val="24292F"/>
+                                <w:sz w:val="24"/>
+                                <w:szCs w:val="24"/>
+                                <w:shd w:val="clear" w:color="auto" w:fill="FFFFFF"/>
+                              </w:rPr>
+                            </w:pPr>
+                            <w:r>
+                              <w:rPr>
+                                <w:rFonts w:ascii="Segoe UI" w:eastAsia="Times New Roman" w:hAnsi="Segoe UI" w:cs="Segoe UI"/>
+                                <w:b/>
+                                <w:bCs/>
+                                <w:color w:val="24292F"/>
+                                <w:sz w:val="24"/>
+                                <w:szCs w:val="24"/>
+                                <w:shd w:val="clear" w:color="auto" w:fill="FFFFFF"/>
+                              </w:rPr>
+                              <w:t xml:space="preserve">To prepare test and bug </w:t>
+                            </w:r>
+                            <w:r>
+                              <w:rPr>
+                                <w:rFonts w:ascii="Segoe UI" w:eastAsia="Times New Roman" w:hAnsi="Segoe UI" w:cs="Segoe UI"/>
+                                <w:b/>
+                                <w:bCs/>
+                                <w:color w:val="24292F"/>
+                                <w:sz w:val="24"/>
+                                <w:szCs w:val="24"/>
+                                <w:shd w:val="clear" w:color="auto" w:fill="FFFFFF"/>
+                                <w:lang w:val="en-GB"/>
+                              </w:rPr>
+                              <w:t>documentation.</w:t>
+                            </w:r>
+                          </w:p>
+                        </w:txbxContent>
+                      </wps:txbx>
+                      <wps:bodyPr rot="0" vert="horz" wrap="square" lIns="91440" tIns="45720" rIns="91440" bIns="45720" anchor="t" anchorCtr="0">
+                        <a:noAutofit/>
+                      </wps:bodyPr>
+                    </wps:wsp>
+                  </a:graphicData>
+                </a:graphic>
+                <wp14:sizeRelH relativeFrom="margin">
+                  <wp14:pctWidth>0</wp14:pctWidth>
+                </wp14:sizeRelH>
+                <wp14:sizeRelV relativeFrom="margin">
+                  <wp14:pctHeight>0</wp14:pctHeight>
+                </wp14:sizeRelV>
+              </wp:anchor>
+            </w:drawing>
+          </mc:Choice>
+          <mc:Fallback>
+            <w:pict>
+              <v:shape w14:anchorId="7320F996" id="_x0000_s1030" type="#_x0000_t202" style="position:absolute;left:0;text-align:left;margin-left:31.15pt;margin-top:38.8pt;width:405.75pt;height:93.35pt;z-index:251722752;visibility:visible;mso-wrap-style:square;mso-width-percent:0;mso-height-percent:0;mso-wrap-distance-left:9pt;mso-wrap-distance-top:3.6pt;mso-wrap-distance-right:9pt;mso-wrap-distance-bottom:3.6pt;mso-position-horizontal:absolute;mso-position-horizontal-relative:text;mso-position-vertical:absolute;mso-position-vertical-relative:text;mso-width-percent:0;mso-height-percent:0;mso-width-relative:margin;mso-height-relative:margin;v-text-anchor:top" o:gfxdata="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" stroked="f">
+                <v:textbox>
+                  <w:txbxContent>
+                    <w:p>
+                      <w:pPr>
+                        <w:rPr>
+                          <w:rFonts w:ascii="Segoe UI" w:eastAsia="Times New Roman" w:hAnsi="Segoe UI" w:cs="Segoe UI"/>
+                          <w:b/>
+                          <w:bCs/>
+                          <w:color w:val="24292F"/>
+                          <w:sz w:val="24"/>
+                          <w:szCs w:val="24"/>
+                          <w:shd w:val="clear" w:color="auto" w:fill="FFFFFF"/>
+                        </w:rPr>
+                      </w:pPr>
+                      <w:r>
+                        <w:rPr>
+                          <w:rFonts w:ascii="Segoe UI" w:eastAsia="Times New Roman" w:hAnsi="Segoe UI" w:cs="Segoe UI"/>
+                          <w:b/>
+                          <w:bCs/>
+                          <w:color w:val="24292F"/>
+                          <w:sz w:val="24"/>
+                          <w:szCs w:val="24"/>
+                          <w:shd w:val="clear" w:color="auto" w:fill="FFFFFF"/>
+                        </w:rPr>
+                        <w:t>The tasks that must be done to ensure our success are:</w:t>
+                      </w:r>
+                    </w:p>
+                    <w:p>
+                      <w:pPr>
+                        <w:pStyle w:val="a5"/>
+                        <w:numPr>
+                          <w:ilvl w:val="0"/>
+                          <w:numId w:val="7"/>
+                        </w:numPr>
+                        <w:rPr>
+                          <w:rFonts w:ascii="Segoe UI" w:eastAsia="Times New Roman" w:hAnsi="Segoe UI" w:cs="Segoe UI"/>
+                          <w:b/>
+                          <w:bCs/>
+                          <w:color w:val="24292F"/>
+                          <w:sz w:val="24"/>
+                          <w:szCs w:val="24"/>
+                          <w:shd w:val="clear" w:color="auto" w:fill="FFFFFF"/>
+                        </w:rPr>
+                      </w:pPr>
+                      <w:r>
+                        <w:rPr>
+                          <w:rFonts w:ascii="Segoe UI" w:eastAsia="Times New Roman" w:hAnsi="Segoe UI" w:cs="Segoe UI"/>
+                          <w:b/>
+                          <w:bCs/>
+                          <w:color w:val="24292F"/>
+                          <w:sz w:val="24"/>
+                          <w:szCs w:val="24"/>
+                          <w:shd w:val="clear" w:color="auto" w:fill="FFFFFF"/>
+                        </w:rPr>
+                        <w:t>To test the most important elements</w:t>
+                      </w:r>
+                      <w:r>
+                        <w:rPr>
+                          <w:rFonts w:ascii="Segoe UI" w:eastAsia="Times New Roman" w:hAnsi="Segoe UI" w:cs="Segoe UI"/>
+                          <w:b/>
+                          <w:bCs/>
+                          <w:color w:val="24292F"/>
+                          <w:sz w:val="24"/>
+                          <w:szCs w:val="24"/>
+                          <w:shd w:val="clear" w:color="auto" w:fill="FFFFFF"/>
+                          <w:lang w:val="bg-BG"/>
+                        </w:rPr>
+                        <w:t>.</w:t>
+                      </w:r>
+                    </w:p>
+                    <w:p>
+                      <w:pPr>
+                        <w:pStyle w:val="a5"/>
+                        <w:numPr>
+                          <w:ilvl w:val="0"/>
+                          <w:numId w:val="7"/>
+                        </w:numPr>
+                        <w:rPr>
+                          <w:rFonts w:ascii="Segoe UI" w:eastAsia="Times New Roman" w:hAnsi="Segoe UI" w:cs="Segoe UI"/>
+                          <w:b/>
+                          <w:bCs/>
+                          <w:color w:val="24292F"/>
+                          <w:sz w:val="24"/>
+                          <w:szCs w:val="24"/>
+                          <w:shd w:val="clear" w:color="auto" w:fill="FFFFFF"/>
+                        </w:rPr>
+                      </w:pPr>
+                      <w:r>
+                        <w:rPr>
+                          <w:rFonts w:ascii="Segoe UI" w:eastAsia="Times New Roman" w:hAnsi="Segoe UI" w:cs="Segoe UI"/>
+                          <w:b/>
+                          <w:bCs/>
+                          <w:color w:val="24292F"/>
+                          <w:sz w:val="24"/>
+                          <w:szCs w:val="24"/>
+                          <w:shd w:val="clear" w:color="auto" w:fill="FFFFFF"/>
+                        </w:rPr>
+                        <w:t>Create multiple test cases</w:t>
+                      </w:r>
+                      <w:r>
+                        <w:rPr>
+                          <w:rFonts w:ascii="Segoe UI" w:eastAsia="Times New Roman" w:hAnsi="Segoe UI" w:cs="Segoe UI"/>
+                          <w:b/>
+                          <w:bCs/>
+                          <w:color w:val="24292F"/>
+                          <w:sz w:val="24"/>
+                          <w:szCs w:val="24"/>
+                          <w:shd w:val="clear" w:color="auto" w:fill="FFFFFF"/>
+                          <w:lang w:val="bg-BG"/>
+                        </w:rPr>
+                        <w:t>.</w:t>
+                      </w:r>
+                    </w:p>
+                    <w:p>
+                      <w:pPr>
+                        <w:pStyle w:val="a5"/>
+                        <w:numPr>
+                          <w:ilvl w:val="0"/>
+                          <w:numId w:val="7"/>
+                        </w:numPr>
+                        <w:rPr>
+                          <w:rFonts w:ascii="Segoe UI" w:eastAsia="Times New Roman" w:hAnsi="Segoe UI" w:cs="Segoe UI"/>
+                          <w:b/>
+                          <w:bCs/>
+                          <w:color w:val="24292F"/>
+                          <w:sz w:val="24"/>
+                          <w:szCs w:val="24"/>
+                          <w:shd w:val="clear" w:color="auto" w:fill="FFFFFF"/>
+                        </w:rPr>
+                      </w:pPr>
+                      <w:r>
+                        <w:rPr>
+                          <w:rFonts w:ascii="Segoe UI" w:eastAsia="Times New Roman" w:hAnsi="Segoe UI" w:cs="Segoe UI"/>
+                          <w:b/>
+                          <w:bCs/>
+                          <w:color w:val="24292F"/>
+                          <w:sz w:val="24"/>
+                          <w:szCs w:val="24"/>
+                          <w:shd w:val="clear" w:color="auto" w:fill="FFFFFF"/>
+                        </w:rPr>
+                        <w:t xml:space="preserve">To prepare test and bug </w:t>
+                      </w:r>
+                      <w:r>
+                        <w:rPr>
+                          <w:rFonts w:ascii="Segoe UI" w:eastAsia="Times New Roman" w:hAnsi="Segoe UI" w:cs="Segoe UI"/>
+                          <w:b/>
+                          <w:bCs/>
+                          <w:color w:val="24292F"/>
+                          <w:sz w:val="24"/>
+                          <w:szCs w:val="24"/>
+                          <w:shd w:val="clear" w:color="auto" w:fill="FFFFFF"/>
+                          <w:lang w:val="en-GB"/>
+                        </w:rPr>
+                        <w:t>documentation.</w:t>
+                      </w:r>
+                    </w:p>
+                  </w:txbxContent>
+                </v:textbox>
+                <w10:wrap type="square"/>
+              </v:shape>
+            </w:pict>
+          </mc:Fallback>
+        </mc:AlternateContent>
+      </w:r>
+    </w:p>
+    <w:p>
+      <w:pPr>
+        <w:pStyle w:val="paragraph"/>
+        <w:spacing w:before="0" w:beforeAutospacing="0" w:after="0" w:afterAutospacing="0"/>
+        <w:ind w:left="210"/>
+        <w:textAlignment w:val="baseline"/>
+        <w:rPr>
+          <w:rFonts w:ascii="Segoe UI" w:hAnsi="Segoe UI" w:cs="Segoe UI"/>
+          <w:sz w:val="18"/>
+          <w:szCs w:val="18"/>
+        </w:rPr>
+      </w:pPr>
+      <w:r>
+        <w:rPr>
+          <w:rStyle w:val="contentcontrolboundarysink"/>
+          <w:rFonts w:ascii="Arial" w:hAnsi="Arial" w:cs="Arial"/>
+          <w:color w:val="0563C1"/>
+          <w:sz w:val="22"/>
+          <w:szCs w:val="22"/>
+          <w:u w:val="single"/>
+          <w:lang w:val="bg-BG"/>
+        </w:rPr>
+        <w:t>​</w:t>
+      </w:r>
+      <w:r>
+        <w:rPr>
+          <w:rStyle w:val="eop"/>
+          <w:rFonts w:ascii="Arial" w:hAnsi="Arial" w:cs="Arial"/>
+          <w:sz w:val="22"/>
+          <w:szCs w:val="22"/>
+        </w:rPr>
+        <w:t> </w:t>
+      </w:r>
+    </w:p>
+    <w:p>
+      <w:pPr>
+        <w:pStyle w:val="paragraph"/>
+        <w:spacing w:before="0" w:beforeAutospacing="0" w:after="0" w:afterAutospacing="0"/>
+        <w:textAlignment w:val="baseline"/>
+        <w:rPr>
+          <w:rFonts w:ascii="Segoe UI" w:hAnsi="Segoe UI" w:cs="Segoe UI"/>
+          <w:sz w:val="18"/>
+          <w:szCs w:val="18"/>
+        </w:rPr>
+      </w:pPr>
+      <w:r>
+        <w:rPr>
+          <w:rStyle w:val="contentcontrolboundarysink"/>
+          <w:rFonts w:ascii="Arial" w:hAnsi="Arial" w:cs="Arial"/>
+          <w:color w:val="0563C1"/>
+          <w:sz w:val="22"/>
+          <w:szCs w:val="22"/>
+          <w:u w:val="single"/>
+          <w:lang w:val="bg-BG"/>
+        </w:rPr>
+        <w:t>​</w:t>
+      </w:r>
+      <w:r>
+        <w:rPr>
+          <w:rStyle w:val="eop"/>
+          <w:rFonts w:ascii="Arial" w:hAnsi="Arial" w:cs="Arial"/>
+          <w:sz w:val="22"/>
+          <w:szCs w:val="22"/>
+        </w:rPr>
+        <w:t> </w:t>
+      </w:r>
+    </w:p>
+    <w:p>
+      <w:pPr>
+        <w:pStyle w:val="paragraph"/>
+        <w:spacing w:before="0" w:beforeAutospacing="0" w:after="0" w:afterAutospacing="0"/>
+        <w:ind w:left="210"/>
+        <w:textAlignment w:val="baseline"/>
+        <w:rPr>
+          <w:rFonts w:ascii="Segoe UI" w:hAnsi="Segoe UI" w:cs="Segoe UI"/>
+          <w:sz w:val="18"/>
+          <w:szCs w:val="18"/>
+        </w:rPr>
+      </w:pPr>
+      <w:r>
+        <w:rPr>
+          <w:rStyle w:val="contentcontrolboundarysink"/>
+          <w:rFonts w:ascii="Arial" w:hAnsi="Arial" w:cs="Arial"/>
+          <w:color w:val="0563C1"/>
+          <w:sz w:val="22"/>
+          <w:szCs w:val="22"/>
+          <w:u w:val="single"/>
+          <w:lang w:val="bg-BG"/>
+        </w:rPr>
+        <w:t>​</w:t>
+      </w:r>
+      <w:r>
+        <w:rPr>
+          <w:rStyle w:val="eop"/>
+          <w:rFonts w:ascii="Arial" w:hAnsi="Arial" w:cs="Arial"/>
+          <w:sz w:val="22"/>
+          <w:szCs w:val="22"/>
+        </w:rPr>
+        <w:t> </w:t>
+      </w:r>
+    </w:p>
+    <w:p>
+      <w:pPr>
+        <w:pStyle w:val="paragraph"/>
+        <w:spacing w:before="0" w:beforeAutospacing="0" w:after="0" w:afterAutospacing="0"/>
+        <w:textAlignment w:val="baseline"/>
+        <w:rPr>
+          <w:rFonts w:ascii="Segoe UI" w:hAnsi="Segoe UI" w:cs="Segoe UI"/>
+          <w:sz w:val="18"/>
+          <w:szCs w:val="18"/>
+        </w:rPr>
+      </w:pPr>
+    </w:p>
+    <w:p>
+      <w:pPr>
+        <w:pStyle w:val="paragraph"/>
+        <w:spacing w:before="0" w:beforeAutospacing="0" w:after="0" w:afterAutospacing="0"/>
+        <w:ind w:left="210"/>
+        <w:textAlignment w:val="baseline"/>
+        <w:rPr>
+          <w:rFonts w:ascii="Segoe UI" w:hAnsi="Segoe UI" w:cs="Segoe UI"/>
+          <w:sz w:val="18"/>
+          <w:szCs w:val="18"/>
+        </w:rPr>
+      </w:pPr>
+      <w:r>
+        <w:rPr>
+          <w:rStyle w:val="contentcontrolboundarysink"/>
+          <w:rFonts w:ascii="Arial" w:hAnsi="Arial" w:cs="Arial"/>
+          <w:color w:val="0563C1"/>
+          <w:sz w:val="22"/>
+          <w:szCs w:val="22"/>
+          <w:u w:val="single"/>
+          <w:lang w:val="bg-BG"/>
+        </w:rPr>
+        <w:t>​</w:t>
+      </w:r>
+      <w:r>
+        <w:rPr>
+          <w:rStyle w:val="eop"/>
+          <w:rFonts w:ascii="Arial" w:hAnsi="Arial" w:cs="Arial"/>
+          <w:sz w:val="22"/>
+          <w:szCs w:val="22"/>
+        </w:rPr>
+        <w:t> </w:t>
+      </w:r>
+    </w:p>
+    <w:p>
+      <w:pPr>
+        <w:pStyle w:val="paragraph"/>
+        <w:spacing w:before="0" w:beforeAutospacing="0" w:after="0" w:afterAutospacing="0"/>
+        <w:ind w:left="210"/>
+        <w:textAlignment w:val="baseline"/>
+        <w:rPr>
+          <w:rFonts w:ascii="Segoe UI" w:hAnsi="Segoe UI" w:cs="Segoe UI"/>
+          <w:sz w:val="18"/>
+          <w:szCs w:val="18"/>
+        </w:rPr>
+      </w:pPr>
+      <w:r>
+        <w:rPr>
+          <w:rStyle w:val="contentcontrolboundarysink"/>
+          <w:rFonts w:ascii="Arial" w:hAnsi="Arial" w:cs="Arial"/>
+          <w:color w:val="0563C1"/>
+          <w:sz w:val="22"/>
+          <w:szCs w:val="22"/>
+          <w:u w:val="single"/>
+          <w:lang w:val="bg-BG"/>
+        </w:rPr>
+        <w:t>​</w:t>
+      </w:r>
+      <w:r>
+        <w:rPr>
+          <w:rStyle w:val="eop"/>
+          <w:rFonts w:ascii="Arial" w:hAnsi="Arial" w:cs="Arial"/>
+          <w:sz w:val="22"/>
+          <w:szCs w:val="22"/>
+        </w:rPr>
+        <w:t> </w:t>
+      </w:r>
+    </w:p>
+    <w:p>
+      <w:pPr>
+        <w:pStyle w:val="paragraph"/>
+        <w:spacing w:before="0" w:beforeAutospacing="0" w:after="0" w:afterAutospacing="0"/>
+        <w:textAlignment w:val="baseline"/>
+        <w:rPr>
+          <w:rFonts w:ascii="Segoe UI" w:hAnsi="Segoe UI" w:cs="Segoe UI"/>
+          <w:sz w:val="18"/>
+          <w:szCs w:val="18"/>
+        </w:rPr>
+      </w:pPr>
+      <w:r>
+        <w:rPr>
+          <w:rFonts w:ascii="Agency FB" w:eastAsiaTheme="majorEastAsia" w:hAnsi="Agency FB" w:cstheme="majorBidi"/>
+          <w:b/>
+          <w:bCs/>
+          <w:noProof/>
+          <w:color w:val="8496B0" w:themeColor="text2" w:themeTint="99"/>
+          <w:spacing w:val="-10"/>
+          <w:kern w:val="28"/>
+          <w:sz w:val="72"/>
+          <w:szCs w:val="72"/>
+        </w:rPr>
+        <w:drawing>
+          <wp:anchor distT="0" distB="0" distL="114300" distR="114300" simplePos="0" relativeHeight="251727872" behindDoc="1" locked="0" layoutInCell="1" allowOverlap="1" wp14:anchorId="5FBE5F35" wp14:editId="16B4655D">
+            <wp:simplePos x="0" y="0"/>
+            <wp:positionH relativeFrom="page">
+              <wp:align>right</wp:align>
+            </wp:positionH>
+            <wp:positionV relativeFrom="paragraph">
+              <wp:posOffset>175260</wp:posOffset>
+            </wp:positionV>
+            <wp:extent cx="8115300" cy="3739515"/>
+            <wp:effectExtent l="0" t="0" r="0" b="0"/>
+            <wp:wrapNone/>
+            <wp:docPr id="19" name="Картина 19"/>
+            <wp:cNvGraphicFramePr>
+              <a:graphicFrameLocks xmlns:a="http://schemas.openxmlformats.org/drawingml/2006/main" noChangeAspect="1"/>
+            </wp:cNvGraphicFramePr>
+            <a:graphic xmlns:a="http://schemas.openxmlformats.org/drawingml/2006/main">
+              <a:graphicData uri="http://schemas.openxmlformats.org/drawingml/2006/picture">
+                <pic:pic xmlns:pic="http://schemas.openxmlformats.org/drawingml/2006/picture">
+                  <pic:nvPicPr>
+                    <pic:cNvPr id="19" name="Картина 19"/>
+                    <pic:cNvPicPr/>
+                  </pic:nvPicPr>
+                  <pic:blipFill>
+                    <a:blip r:embed="rId15" cstate="print">
+                      <a:extLst>
+                        <a:ext uri="{28A0092B-C50C-407E-A947-70E740481C1C}">
+                          <a14:useLocalDpi xmlns:a14="http://schemas.microsoft.com/office/drawing/2010/main" val="0"/>
+                        </a:ext>
+                      </a:extLst>
+                    </a:blip>
+                    <a:stretch>
+                      <a:fillRect/>
+                    </a:stretch>
+                  </pic:blipFill>
+                  <pic:spPr>
+                    <a:xfrm>
+                      <a:off x="0" y="0"/>
+                      <a:ext cx="8115300" cy="3739515"/>
+                    </a:xfrm>
+                    <a:prstGeom prst="rect">
+                      <a:avLst/>
+                    </a:prstGeom>
+                  </pic:spPr>
+                </pic:pic>
+              </a:graphicData>
+            </a:graphic>
+            <wp14:sizeRelH relativeFrom="margin">
+              <wp14:pctWidth>0</wp14:pctWidth>
+            </wp14:sizeRelH>
+            <wp14:sizeRelV relativeFrom="margin">
+              <wp14:pctHeight>0</wp14:pctHeight>
+            </wp14:sizeRelV>
+          </wp:anchor>
+        </w:drawing>
+      </w:r>
+      <w:r>
+        <w:rPr>
+          <w:rStyle w:val="contentcontrolboundarysink"/>
+          <w:rFonts w:ascii="Arial" w:hAnsi="Arial" w:cs="Arial"/>
+          <w:color w:val="0563C1"/>
+          <w:sz w:val="22"/>
+          <w:szCs w:val="22"/>
+          <w:u w:val="single"/>
+          <w:lang w:val="bg-BG"/>
+        </w:rPr>
+        <w:t>​</w:t>
+      </w:r>
+      <w:r>
+        <w:rPr>
+          <w:rStyle w:val="eop"/>
+          <w:rFonts w:ascii="Arial" w:hAnsi="Arial" w:cs="Arial"/>
+          <w:sz w:val="22"/>
+          <w:szCs w:val="22"/>
+        </w:rPr>
+        <w:t> </w:t>
+      </w:r>
+    </w:p>
+    <w:p>
+      <w:pPr>
+        <w:pStyle w:val="paragraph"/>
+        <w:spacing w:before="0" w:beforeAutospacing="0" w:after="0" w:afterAutospacing="0"/>
+        <w:ind w:left="210"/>
+        <w:textAlignment w:val="baseline"/>
+        <w:rPr>
+          <w:rFonts w:ascii="Segoe UI" w:hAnsi="Segoe UI" w:cs="Segoe UI"/>
+          <w:sz w:val="18"/>
+          <w:szCs w:val="18"/>
+        </w:rPr>
+      </w:pPr>
+      <w:r>
+        <w:rPr>
+          <w:rStyle w:val="contentcontrolboundarysink"/>
+          <w:rFonts w:ascii="Arial" w:hAnsi="Arial" w:cs="Arial"/>
+          <w:color w:val="0563C1"/>
+          <w:sz w:val="22"/>
+          <w:szCs w:val="22"/>
+          <w:u w:val="single"/>
+          <w:lang w:val="bg-BG"/>
+        </w:rPr>
+        <w:t>​</w:t>
+      </w:r>
+      <w:r>
+        <w:rPr>
+          <w:rStyle w:val="eop"/>
+          <w:rFonts w:ascii="Arial" w:hAnsi="Arial" w:cs="Arial"/>
+          <w:sz w:val="22"/>
+          <w:szCs w:val="22"/>
+        </w:rPr>
+        <w:t> </w:t>
+      </w:r>
+    </w:p>
+    <w:p>
+      <w:pPr>
+        <w:pStyle w:val="paragraph"/>
+        <w:spacing w:before="0" w:beforeAutospacing="0" w:after="0" w:afterAutospacing="0"/>
+        <w:textAlignment w:val="baseline"/>
+        <w:rPr>
+          <w:rFonts w:ascii="Agency FB" w:eastAsiaTheme="minorHAnsi" w:hAnsi="Agency FB" w:cs="Calibri"/>
+          <w:b/>
+          <w:bCs/>
+          <w:color w:val="595959" w:themeColor="text1" w:themeTint="A6"/>
+          <w:sz w:val="72"/>
+          <w:szCs w:val="72"/>
+          <w:lang w:val="en-GB"/>
+        </w:rPr>
+      </w:pPr>
       <w:r>
         <w:br w:type="page"/>
       </w:r>
     </w:p>
+    <w:p>
+      <w:pPr>
+        <w:pStyle w:val="paragraph"/>
+        <w:spacing w:before="0" w:beforeAutospacing="0" w:after="0" w:afterAutospacing="0"/>
+        <w:textAlignment w:val="baseline"/>
+        <w:rPr>
+          <w:rFonts w:ascii="Segoe UI" w:hAnsi="Segoe UI" w:cs="Segoe UI"/>
+          <w:sz w:val="18"/>
+          <w:szCs w:val="18"/>
+        </w:rPr>
+      </w:pPr>
+      <w:r>
+        <w:rPr>
+          <w:rStyle w:val="contentcontrolboundarysink"/>
+          <w:rFonts w:ascii="Arial" w:hAnsi="Arial" w:cs="Arial"/>
+          <w:color w:val="0563C1"/>
+          <w:sz w:val="22"/>
+          <w:szCs w:val="22"/>
+          <w:u w:val="single"/>
+          <w:lang w:val="bg-BG"/>
+        </w:rPr>
+        <w:lastRenderedPageBreak/>
+        <w:t>​</w:t>
+      </w:r>
+      <w:r>
+        <w:rPr>
+          <w:rStyle w:val="eop"/>
+          <w:rFonts w:ascii="Arial" w:hAnsi="Arial" w:cs="Arial"/>
+          <w:sz w:val="22"/>
+          <w:szCs w:val="22"/>
+        </w:rPr>
+        <w:t> </w:t>
+      </w:r>
+    </w:p>
+    <w:p>
+      <w:pPr>
+        <w:pStyle w:val="paragraph"/>
+        <w:spacing w:before="0" w:beforeAutospacing="0" w:after="0" w:afterAutospacing="0"/>
+        <w:ind w:left="210"/>
+        <w:textAlignment w:val="baseline"/>
+        <w:rPr>
+          <w:rFonts w:ascii="Segoe UI" w:hAnsi="Segoe UI" w:cs="Segoe UI"/>
+          <w:sz w:val="18"/>
+          <w:szCs w:val="18"/>
+        </w:rPr>
+      </w:pPr>
+      <w:r>
+        <w:rPr>
+          <w:rStyle w:val="contentcontrolboundarysink"/>
+          <w:rFonts w:ascii="Arial" w:hAnsi="Arial" w:cs="Arial"/>
+          <w:color w:val="0563C1"/>
+          <w:sz w:val="22"/>
+          <w:szCs w:val="22"/>
+          <w:u w:val="single"/>
+          <w:lang w:val="bg-BG"/>
+        </w:rPr>
+        <w:t>​</w:t>
+      </w:r>
+      <w:r>
+        <w:rPr>
+          <w:rStyle w:val="eop"/>
+          <w:rFonts w:ascii="Arial" w:hAnsi="Arial" w:cs="Arial"/>
+          <w:sz w:val="22"/>
+          <w:szCs w:val="22"/>
+        </w:rPr>
+        <w:t> </w:t>
+      </w:r>
+    </w:p>
+    <w:p>
+      <w:pPr>
+        <w:pStyle w:val="paragraph"/>
+        <w:spacing w:before="0" w:beforeAutospacing="0" w:after="0" w:afterAutospacing="0"/>
+        <w:ind w:left="210"/>
+        <w:textAlignment w:val="baseline"/>
+        <w:rPr>
+          <w:rFonts w:ascii="Agency FB" w:eastAsiaTheme="majorEastAsia" w:hAnsi="Agency FB" w:cstheme="majorBidi"/>
+          <w:b/>
+          <w:bCs/>
+          <w:noProof/>
+          <w:color w:val="8496B0" w:themeColor="text2" w:themeTint="99"/>
+          <w:spacing w:val="-10"/>
+          <w:kern w:val="28"/>
+          <w:sz w:val="72"/>
+          <w:szCs w:val="72"/>
+        </w:rPr>
+      </w:pPr>
+      <w:r>
+        <w:rPr>
+          <w:rFonts w:ascii="Agency FB" w:eastAsiaTheme="majorEastAsia" w:hAnsi="Agency FB" w:cstheme="majorBidi"/>
+          <w:b/>
+          <w:bCs/>
+          <w:noProof/>
+          <w:color w:val="8496B0" w:themeColor="text2" w:themeTint="99"/>
+          <w:spacing w:val="-10"/>
+          <w:kern w:val="28"/>
+          <w:sz w:val="72"/>
+          <w:szCs w:val="72"/>
+        </w:rPr>
+        <w:t>5. Testing</w:t>
+      </w:r>
+    </w:p>
+    <w:p>
+      <w:pPr>
+        <w:pStyle w:val="paragraph"/>
+        <w:spacing w:before="0" w:beforeAutospacing="0" w:after="0" w:afterAutospacing="0"/>
+        <w:ind w:left="210"/>
+        <w:textAlignment w:val="baseline"/>
+        <w:rPr>
+          <w:rFonts w:ascii="Segoe UI" w:hAnsi="Segoe UI" w:cs="Segoe UI"/>
+          <w:sz w:val="18"/>
+          <w:szCs w:val="18"/>
+        </w:rPr>
+      </w:pPr>
+      <w:r>
+        <w:rPr>
+          <w:rFonts w:ascii="Agency FB" w:eastAsiaTheme="majorEastAsia" w:hAnsi="Agency FB" w:cstheme="majorBidi"/>
+          <w:b/>
+          <w:bCs/>
+          <w:noProof/>
+          <w:color w:val="8496B0" w:themeColor="text2" w:themeTint="99"/>
+          <w:spacing w:val="-10"/>
+          <w:kern w:val="28"/>
+          <w:sz w:val="72"/>
+          <w:szCs w:val="72"/>
+        </w:rPr>
+        <mc:AlternateContent>
+          <mc:Choice Requires="wps">
+            <w:drawing>
+              <wp:anchor distT="0" distB="0" distL="114300" distR="114300" simplePos="0" relativeHeight="251736064" behindDoc="1" locked="0" layoutInCell="1" allowOverlap="1" wp14:anchorId="741E7B73" wp14:editId="7BF5061E">
+                <wp:simplePos x="0" y="0"/>
+                <wp:positionH relativeFrom="margin">
+                  <wp:align>left</wp:align>
+                </wp:positionH>
+                <wp:positionV relativeFrom="paragraph">
+                  <wp:posOffset>226695</wp:posOffset>
+                </wp:positionV>
+                <wp:extent cx="6000750" cy="1647825"/>
+                <wp:effectExtent l="0" t="0" r="0" b="9525"/>
+                <wp:wrapNone/>
+                <wp:docPr id="24" name="Правоъгълник: със заоблени ъгли 24"/>
+                <wp:cNvGraphicFramePr/>
+                <a:graphic xmlns:a="http://schemas.openxmlformats.org/drawingml/2006/main">
+                  <a:graphicData uri="http://schemas.microsoft.com/office/word/2010/wordprocessingShape">
+                    <wps:wsp>
+                      <wps:cNvSpPr/>
+                      <wps:spPr>
+                        <a:xfrm>
+                          <a:off x="0" y="0"/>
+                          <a:ext cx="6000750" cy="1647825"/>
+                        </a:xfrm>
+                        <a:prstGeom prst="roundRect">
+                          <a:avLst/>
+                        </a:prstGeom>
+                        <a:solidFill>
+                          <a:srgbClr val="44546A">
+                            <a:lumMod val="60000"/>
+                            <a:lumOff val="40000"/>
+                          </a:srgbClr>
+                        </a:solidFill>
+                        <a:ln w="12700" cap="flat" cmpd="sng" algn="ctr">
+                          <a:noFill/>
+                          <a:prstDash val="solid"/>
+                          <a:miter lim="800000"/>
+                        </a:ln>
+                        <a:effectLst/>
+                      </wps:spPr>
+                      <wps:bodyPr rot="0" spcFirstLastPara="0" vertOverflow="overflow" horzOverflow="overflow" vert="horz" wrap="square" lIns="91440" tIns="45720" rIns="91440" bIns="45720" numCol="1" spcCol="0" rtlCol="0" fromWordArt="0" anchor="ctr" anchorCtr="0" forceAA="0" compatLnSpc="1">
+                        <a:prstTxWarp prst="textNoShape">
+                          <a:avLst/>
+                        </a:prstTxWarp>
+                        <a:noAutofit/>
+                      </wps:bodyPr>
+                    </wps:wsp>
+                  </a:graphicData>
+                </a:graphic>
+                <wp14:sizeRelH relativeFrom="margin">
+                  <wp14:pctWidth>0</wp14:pctWidth>
+                </wp14:sizeRelH>
+                <wp14:sizeRelV relativeFrom="margin">
+                  <wp14:pctHeight>0</wp14:pctHeight>
+                </wp14:sizeRelV>
+              </wp:anchor>
+            </w:drawing>
+          </mc:Choice>
+          <mc:Fallback>
+            <w:pict>
+              <v:roundrect w14:anchorId="51E7E1E3" id="Правоъгълник: със заоблени ъгли 24" o:spid="_x0000_s1026" style="position:absolute;margin-left:0;margin-top:17.85pt;width:472.5pt;height:129.75pt;z-index:-251580416;visibility:visible;mso-wrap-style:square;mso-width-percent:0;mso-height-percent:0;mso-wrap-distance-left:9pt;mso-wrap-distance-top:0;mso-wrap-distance-right:9pt;mso-wrap-distance-bottom:0;mso-position-horizontal:left;mso-position-horizontal-relative:margin;mso-position-vertical:absolute;mso-position-vertical-relative:text;mso-width-percent:0;mso-height-percent:0;mso-width-relative:margin;mso-height-relative:margin;v-text-anchor:middle" arcsize="10923f" o:gfxdata="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" fillcolor="#8497b0" stroked="f" strokeweight="1pt">
+                <v:stroke joinstyle="miter"/>
+                <w10:wrap anchorx="margin"/>
+              </v:roundrect>
+            </w:pict>
+          </mc:Fallback>
+        </mc:AlternateContent>
+      </w:r>
+      <w:r>
+        <w:rPr>
+          <w:rStyle w:val="contentcontrolboundarysink"/>
+          <w:rFonts w:ascii="Arial" w:hAnsi="Arial" w:cs="Arial"/>
+          <w:noProof/>
+          <w:color w:val="0563C1"/>
+          <w:sz w:val="22"/>
+          <w:szCs w:val="22"/>
+          <w:u w:val="single"/>
+          <w:lang w:val="bg-BG"/>
+        </w:rPr>
+        <mc:AlternateContent>
+          <mc:Choice Requires="wps">
+            <w:drawing>
+              <wp:anchor distT="45720" distB="45720" distL="114300" distR="114300" simplePos="0" relativeHeight="251730944" behindDoc="0" locked="0" layoutInCell="1" allowOverlap="1" wp14:anchorId="1B31897E" wp14:editId="6127C4E3">
+                <wp:simplePos x="0" y="0"/>
+                <wp:positionH relativeFrom="column">
+                  <wp:posOffset>262255</wp:posOffset>
+                </wp:positionH>
+                <wp:positionV relativeFrom="paragraph">
+                  <wp:posOffset>331470</wp:posOffset>
+                </wp:positionV>
+                <wp:extent cx="5410200" cy="1390650"/>
+                <wp:effectExtent l="0" t="0" r="0" b="0"/>
+                <wp:wrapSquare wrapText="bothSides"/>
+                <wp:docPr id="20" name="Текстово поле 2"/>
+                <wp:cNvGraphicFramePr>
+                  <a:graphicFrameLocks xmlns:a="http://schemas.openxmlformats.org/drawingml/2006/main"/>
+                </wp:cNvGraphicFramePr>
+                <a:graphic xmlns:a="http://schemas.openxmlformats.org/drawingml/2006/main">
+                  <a:graphicData uri="http://schemas.microsoft.com/office/word/2010/wordprocessingShape">
+                    <wps:wsp>
+                      <wps:cNvSpPr txBox="1">
+                        <a:spLocks noChangeArrowheads="1"/>
+                      </wps:cNvSpPr>
+                      <wps:spPr bwMode="auto">
+                        <a:xfrm>
+                          <a:off x="0" y="0"/>
+                          <a:ext cx="5410200" cy="1390650"/>
+                        </a:xfrm>
+                        <a:prstGeom prst="rect">
+                          <a:avLst/>
+                        </a:prstGeom>
+                        <a:solidFill>
+                          <a:srgbClr val="FFFFFF"/>
+                        </a:solidFill>
+                        <a:ln w="9525">
+                          <a:noFill/>
+                          <a:miter lim="800000"/>
+                          <a:headEnd/>
+                          <a:tailEnd/>
+                        </a:ln>
+                      </wps:spPr>
+                      <wps:txbx>
+                        <w:txbxContent>
+                          <w:p>
+                            <w:pPr>
+                              <w:rPr>
+                                <w:rFonts w:ascii="Segoe UI" w:eastAsia="Times New Roman" w:hAnsi="Segoe UI" w:cs="Segoe UI"/>
+                                <w:b/>
+                                <w:bCs/>
+                                <w:color w:val="24292F"/>
+                                <w:sz w:val="24"/>
+                                <w:szCs w:val="24"/>
+                                <w:shd w:val="clear" w:color="auto" w:fill="FFFFFF"/>
+                              </w:rPr>
+                            </w:pPr>
+                            <w:r>
+                              <w:rPr>
+                                <w:rFonts w:ascii="Segoe UI" w:eastAsia="Times New Roman" w:hAnsi="Segoe UI" w:cs="Segoe UI"/>
+                                <w:b/>
+                                <w:bCs/>
+                                <w:color w:val="24292F"/>
+                                <w:sz w:val="24"/>
+                                <w:szCs w:val="24"/>
+                                <w:shd w:val="clear" w:color="auto" w:fill="FFFFFF"/>
+                              </w:rPr>
+                              <w:t>Manual testing</w:t>
+                            </w:r>
+                          </w:p>
+                          <w:p>
+                            <w:pPr>
+                              <w:pStyle w:val="a5"/>
+                              <w:numPr>
+                                <w:ilvl w:val="0"/>
+                                <w:numId w:val="8"/>
+                              </w:numPr>
+                              <w:rPr>
+                                <w:rFonts w:ascii="Segoe UI" w:eastAsia="Times New Roman" w:hAnsi="Segoe UI" w:cs="Segoe UI"/>
+                                <w:b/>
+                                <w:bCs/>
+                                <w:color w:val="24292F"/>
+                                <w:sz w:val="24"/>
+                                <w:szCs w:val="24"/>
+                                <w:shd w:val="clear" w:color="auto" w:fill="FFFFFF"/>
+                              </w:rPr>
+                            </w:pPr>
+                            <w:r>
+                              <w:rPr>
+                                <w:rFonts w:ascii="Segoe UI" w:eastAsia="Times New Roman" w:hAnsi="Segoe UI" w:cs="Segoe UI"/>
+                                <w:b/>
+                                <w:bCs/>
+                                <w:color w:val="24292F"/>
+                                <w:sz w:val="24"/>
+                                <w:szCs w:val="24"/>
+                                <w:shd w:val="clear" w:color="auto" w:fill="FFFFFF"/>
+                              </w:rPr>
+                              <w:t>Menu options</w:t>
+                            </w:r>
+                            <w:r>
+                              <w:rPr>
+                                <w:rFonts w:ascii="Segoe UI" w:eastAsia="Times New Roman" w:hAnsi="Segoe UI" w:cs="Segoe UI"/>
+                                <w:b/>
+                                <w:bCs/>
+                                <w:color w:val="24292F"/>
+                                <w:sz w:val="24"/>
+                                <w:szCs w:val="24"/>
+                                <w:shd w:val="clear" w:color="auto" w:fill="FFFFFF"/>
+                              </w:rPr>
+                              <w:t>.</w:t>
+                            </w:r>
+                          </w:p>
+                          <w:p>
+                            <w:pPr>
+                              <w:pStyle w:val="a5"/>
+                              <w:numPr>
+                                <w:ilvl w:val="0"/>
+                                <w:numId w:val="8"/>
+                              </w:numPr>
+                              <w:rPr>
+                                <w:rFonts w:ascii="Segoe UI" w:eastAsia="Times New Roman" w:hAnsi="Segoe UI" w:cs="Segoe UI"/>
+                                <w:b/>
+                                <w:bCs/>
+                                <w:color w:val="24292F"/>
+                                <w:sz w:val="24"/>
+                                <w:szCs w:val="24"/>
+                                <w:shd w:val="clear" w:color="auto" w:fill="FFFFFF"/>
+                              </w:rPr>
+                            </w:pPr>
+                            <w:r>
+                              <w:rPr>
+                                <w:rFonts w:ascii="Segoe UI" w:eastAsia="Times New Roman" w:hAnsi="Segoe UI" w:cs="Segoe UI"/>
+                                <w:b/>
+                                <w:bCs/>
+                                <w:color w:val="24292F"/>
+                                <w:sz w:val="24"/>
+                                <w:szCs w:val="24"/>
+                                <w:shd w:val="clear" w:color="auto" w:fill="FFFFFF"/>
+                              </w:rPr>
+                              <w:t>Checking that error messages are displayed</w:t>
+                            </w:r>
+                            <w:r>
+                              <w:rPr>
+                                <w:rFonts w:ascii="Segoe UI" w:eastAsia="Times New Roman" w:hAnsi="Segoe UI" w:cs="Segoe UI"/>
+                                <w:b/>
+                                <w:bCs/>
+                                <w:color w:val="24292F"/>
+                                <w:sz w:val="24"/>
+                                <w:szCs w:val="24"/>
+                                <w:shd w:val="clear" w:color="auto" w:fill="FFFFFF"/>
+                              </w:rPr>
+                              <w:t>.</w:t>
+                            </w:r>
+                          </w:p>
+                          <w:p>
+                            <w:pPr>
+                              <w:pStyle w:val="a5"/>
+                              <w:numPr>
+                                <w:ilvl w:val="0"/>
+                                <w:numId w:val="8"/>
+                              </w:numPr>
+                              <w:rPr>
+                                <w:rFonts w:ascii="Segoe UI" w:eastAsia="Times New Roman" w:hAnsi="Segoe UI" w:cs="Segoe UI"/>
+                                <w:b/>
+                                <w:bCs/>
+                                <w:color w:val="24292F"/>
+                                <w:sz w:val="24"/>
+                                <w:szCs w:val="24"/>
+                                <w:shd w:val="clear" w:color="auto" w:fill="FFFFFF"/>
+                              </w:rPr>
+                            </w:pPr>
+                            <w:r>
+                              <w:rPr>
+                                <w:rFonts w:ascii="Segoe UI" w:eastAsia="Times New Roman" w:hAnsi="Segoe UI" w:cs="Segoe UI"/>
+                                <w:b/>
+                                <w:bCs/>
+                                <w:color w:val="24292F"/>
+                                <w:sz w:val="24"/>
+                                <w:szCs w:val="24"/>
+                                <w:shd w:val="clear" w:color="auto" w:fill="FFFFFF"/>
+                              </w:rPr>
+                              <w:t>Checking that the correct values are accepted by the code</w:t>
+                            </w:r>
+                            <w:r>
+                              <w:rPr>
+                                <w:rFonts w:ascii="Segoe UI" w:eastAsia="Times New Roman" w:hAnsi="Segoe UI" w:cs="Segoe UI"/>
+                                <w:b/>
+                                <w:bCs/>
+                                <w:color w:val="24292F"/>
+                                <w:sz w:val="24"/>
+                                <w:szCs w:val="24"/>
+                                <w:shd w:val="clear" w:color="auto" w:fill="FFFFFF"/>
+                              </w:rPr>
+                              <w:t>.</w:t>
+                            </w:r>
+                          </w:p>
+                          <w:p>
+                            <w:pPr>
+                              <w:pStyle w:val="a5"/>
+                              <w:numPr>
+                                <w:ilvl w:val="0"/>
+                                <w:numId w:val="8"/>
+                              </w:numPr>
+                              <w:rPr>
+                                <w:rFonts w:ascii="Segoe UI" w:eastAsia="Times New Roman" w:hAnsi="Segoe UI" w:cs="Segoe UI"/>
+                                <w:b/>
+                                <w:bCs/>
+                                <w:color w:val="24292F"/>
+                                <w:sz w:val="24"/>
+                                <w:szCs w:val="24"/>
+                                <w:shd w:val="clear" w:color="auto" w:fill="FFFFFF"/>
+                              </w:rPr>
+                            </w:pPr>
+                            <w:r>
+                              <w:rPr>
+                                <w:rFonts w:ascii="Segoe UI" w:eastAsia="Times New Roman" w:hAnsi="Segoe UI" w:cs="Segoe UI"/>
+                                <w:b/>
+                                <w:bCs/>
+                                <w:color w:val="24292F"/>
+                                <w:sz w:val="24"/>
+                                <w:szCs w:val="24"/>
+                                <w:shd w:val="clear" w:color="auto" w:fill="FFFFFF"/>
+                              </w:rPr>
+                              <w:t>F</w:t>
+                            </w:r>
+                            <w:r>
+                              <w:rPr>
+                                <w:rFonts w:ascii="Segoe UI" w:eastAsia="Times New Roman" w:hAnsi="Segoe UI" w:cs="Segoe UI"/>
+                                <w:b/>
+                                <w:bCs/>
+                                <w:color w:val="24292F"/>
+                                <w:sz w:val="24"/>
+                                <w:szCs w:val="24"/>
+                                <w:shd w:val="clear" w:color="auto" w:fill="FFFFFF"/>
+                              </w:rPr>
+                              <w:t>unction testing</w:t>
+                            </w:r>
+                            <w:r>
+                              <w:rPr>
+                                <w:rFonts w:ascii="Segoe UI" w:eastAsia="Times New Roman" w:hAnsi="Segoe UI" w:cs="Segoe UI"/>
+                                <w:b/>
+                                <w:bCs/>
+                                <w:color w:val="24292F"/>
+                                <w:sz w:val="24"/>
+                                <w:szCs w:val="24"/>
+                                <w:shd w:val="clear" w:color="auto" w:fill="FFFFFF"/>
+                              </w:rPr>
+                              <w:t>.</w:t>
+                            </w:r>
+                          </w:p>
+                        </w:txbxContent>
+                      </wps:txbx>
+                      <wps:bodyPr rot="0" vert="horz" wrap="square" lIns="91440" tIns="45720" rIns="91440" bIns="45720" anchor="t" anchorCtr="0">
+                        <a:noAutofit/>
+                      </wps:bodyPr>
+                    </wps:wsp>
+                  </a:graphicData>
+                </a:graphic>
+                <wp14:sizeRelH relativeFrom="margin">
+                  <wp14:pctWidth>0</wp14:pctWidth>
+                </wp14:sizeRelH>
+                <wp14:sizeRelV relativeFrom="margin">
+                  <wp14:pctHeight>0</wp14:pctHeight>
+                </wp14:sizeRelV>
+              </wp:anchor>
+            </w:drawing>
+          </mc:Choice>
+          <mc:Fallback>
+            <w:pict>
+              <v:shape w14:anchorId="1B31897E" id="_x0000_s1031" type="#_x0000_t202" style="position:absolute;left:0;text-align:left;margin-left:20.65pt;margin-top:26.1pt;width:426pt;height:109.5pt;z-index:251730944;visibility:visible;mso-wrap-style:square;mso-width-percent:0;mso-height-percent:0;mso-wrap-distance-left:9pt;mso-wrap-distance-top:3.6pt;mso-wrap-distance-right:9pt;mso-wrap-distance-bottom:3.6pt;mso-position-horizontal:absolute;mso-position-horizontal-relative:text;mso-position-vertical:absolute;mso-position-vertical-relative:text;mso-width-percent:0;mso-height-percent:0;mso-width-relative:margin;mso-height-relative:margin;v-text-anchor:top" o:gfxdata="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" stroked="f">
+                <v:textbox>
+                  <w:txbxContent>
+                    <w:p>
+                      <w:pPr>
+                        <w:rPr>
+                          <w:rFonts w:ascii="Segoe UI" w:eastAsia="Times New Roman" w:hAnsi="Segoe UI" w:cs="Segoe UI"/>
+                          <w:b/>
+                          <w:bCs/>
+                          <w:color w:val="24292F"/>
+                          <w:sz w:val="24"/>
+                          <w:szCs w:val="24"/>
+                          <w:shd w:val="clear" w:color="auto" w:fill="FFFFFF"/>
+                        </w:rPr>
+                      </w:pPr>
+                      <w:r>
+                        <w:rPr>
+                          <w:rFonts w:ascii="Segoe UI" w:eastAsia="Times New Roman" w:hAnsi="Segoe UI" w:cs="Segoe UI"/>
+                          <w:b/>
+                          <w:bCs/>
+                          <w:color w:val="24292F"/>
+                          <w:sz w:val="24"/>
+                          <w:szCs w:val="24"/>
+                          <w:shd w:val="clear" w:color="auto" w:fill="FFFFFF"/>
+                        </w:rPr>
+                        <w:t>Manual testing</w:t>
+                      </w:r>
+                    </w:p>
+                    <w:p>
+                      <w:pPr>
+                        <w:pStyle w:val="a5"/>
+                        <w:numPr>
+                          <w:ilvl w:val="0"/>
+                          <w:numId w:val="8"/>
+                        </w:numPr>
+                        <w:rPr>
+                          <w:rFonts w:ascii="Segoe UI" w:eastAsia="Times New Roman" w:hAnsi="Segoe UI" w:cs="Segoe UI"/>
+                          <w:b/>
+                          <w:bCs/>
+                          <w:color w:val="24292F"/>
+                          <w:sz w:val="24"/>
+                          <w:szCs w:val="24"/>
+                          <w:shd w:val="clear" w:color="auto" w:fill="FFFFFF"/>
+                        </w:rPr>
+                      </w:pPr>
+                      <w:r>
+                        <w:rPr>
+                          <w:rFonts w:ascii="Segoe UI" w:eastAsia="Times New Roman" w:hAnsi="Segoe UI" w:cs="Segoe UI"/>
+                          <w:b/>
+                          <w:bCs/>
+                          <w:color w:val="24292F"/>
+                          <w:sz w:val="24"/>
+                          <w:szCs w:val="24"/>
+                          <w:shd w:val="clear" w:color="auto" w:fill="FFFFFF"/>
+                        </w:rPr>
+                        <w:t>Menu options</w:t>
+                      </w:r>
+                      <w:r>
+                        <w:rPr>
+                          <w:rFonts w:ascii="Segoe UI" w:eastAsia="Times New Roman" w:hAnsi="Segoe UI" w:cs="Segoe UI"/>
+                          <w:b/>
+                          <w:bCs/>
+                          <w:color w:val="24292F"/>
+                          <w:sz w:val="24"/>
+                          <w:szCs w:val="24"/>
+                          <w:shd w:val="clear" w:color="auto" w:fill="FFFFFF"/>
+                        </w:rPr>
+                        <w:t>.</w:t>
+                      </w:r>
+                    </w:p>
+                    <w:p>
+                      <w:pPr>
+                        <w:pStyle w:val="a5"/>
+                        <w:numPr>
+                          <w:ilvl w:val="0"/>
+                          <w:numId w:val="8"/>
+                        </w:numPr>
+                        <w:rPr>
+                          <w:rFonts w:ascii="Segoe UI" w:eastAsia="Times New Roman" w:hAnsi="Segoe UI" w:cs="Segoe UI"/>
+                          <w:b/>
+                          <w:bCs/>
+                          <w:color w:val="24292F"/>
+                          <w:sz w:val="24"/>
+                          <w:szCs w:val="24"/>
+                          <w:shd w:val="clear" w:color="auto" w:fill="FFFFFF"/>
+                        </w:rPr>
+                      </w:pPr>
+                      <w:r>
+                        <w:rPr>
+                          <w:rFonts w:ascii="Segoe UI" w:eastAsia="Times New Roman" w:hAnsi="Segoe UI" w:cs="Segoe UI"/>
+                          <w:b/>
+                          <w:bCs/>
+                          <w:color w:val="24292F"/>
+                          <w:sz w:val="24"/>
+                          <w:szCs w:val="24"/>
+                          <w:shd w:val="clear" w:color="auto" w:fill="FFFFFF"/>
+                        </w:rPr>
+                        <w:t>Checking that error messages are displayed</w:t>
+                      </w:r>
+                      <w:r>
+                        <w:rPr>
+                          <w:rFonts w:ascii="Segoe UI" w:eastAsia="Times New Roman" w:hAnsi="Segoe UI" w:cs="Segoe UI"/>
+                          <w:b/>
+                          <w:bCs/>
+                          <w:color w:val="24292F"/>
+                          <w:sz w:val="24"/>
+                          <w:szCs w:val="24"/>
+                          <w:shd w:val="clear" w:color="auto" w:fill="FFFFFF"/>
+                        </w:rPr>
+                        <w:t>.</w:t>
+                      </w:r>
+                    </w:p>
+                    <w:p>
+                      <w:pPr>
+                        <w:pStyle w:val="a5"/>
+                        <w:numPr>
+                          <w:ilvl w:val="0"/>
+                          <w:numId w:val="8"/>
+                        </w:numPr>
+                        <w:rPr>
+                          <w:rFonts w:ascii="Segoe UI" w:eastAsia="Times New Roman" w:hAnsi="Segoe UI" w:cs="Segoe UI"/>
+                          <w:b/>
+                          <w:bCs/>
+                          <w:color w:val="24292F"/>
+                          <w:sz w:val="24"/>
+                          <w:szCs w:val="24"/>
+                          <w:shd w:val="clear" w:color="auto" w:fill="FFFFFF"/>
+                        </w:rPr>
+                      </w:pPr>
+                      <w:r>
+                        <w:rPr>
+                          <w:rFonts w:ascii="Segoe UI" w:eastAsia="Times New Roman" w:hAnsi="Segoe UI" w:cs="Segoe UI"/>
+                          <w:b/>
+                          <w:bCs/>
+                          <w:color w:val="24292F"/>
+                          <w:sz w:val="24"/>
+                          <w:szCs w:val="24"/>
+                          <w:shd w:val="clear" w:color="auto" w:fill="FFFFFF"/>
+                        </w:rPr>
+                        <w:t>Checking that the correct values are accepted by the code</w:t>
+                      </w:r>
+                      <w:r>
+                        <w:rPr>
+                          <w:rFonts w:ascii="Segoe UI" w:eastAsia="Times New Roman" w:hAnsi="Segoe UI" w:cs="Segoe UI"/>
+                          <w:b/>
+                          <w:bCs/>
+                          <w:color w:val="24292F"/>
+                          <w:sz w:val="24"/>
+                          <w:szCs w:val="24"/>
+                          <w:shd w:val="clear" w:color="auto" w:fill="FFFFFF"/>
+                        </w:rPr>
+                        <w:t>.</w:t>
+                      </w:r>
+                    </w:p>
+                    <w:p>
+                      <w:pPr>
+                        <w:pStyle w:val="a5"/>
+                        <w:numPr>
+                          <w:ilvl w:val="0"/>
+                          <w:numId w:val="8"/>
+                        </w:numPr>
+                        <w:rPr>
+                          <w:rFonts w:ascii="Segoe UI" w:eastAsia="Times New Roman" w:hAnsi="Segoe UI" w:cs="Segoe UI"/>
+                          <w:b/>
+                          <w:bCs/>
+                          <w:color w:val="24292F"/>
+                          <w:sz w:val="24"/>
+                          <w:szCs w:val="24"/>
+                          <w:shd w:val="clear" w:color="auto" w:fill="FFFFFF"/>
+                        </w:rPr>
+                      </w:pPr>
+                      <w:r>
+                        <w:rPr>
+                          <w:rFonts w:ascii="Segoe UI" w:eastAsia="Times New Roman" w:hAnsi="Segoe UI" w:cs="Segoe UI"/>
+                          <w:b/>
+                          <w:bCs/>
+                          <w:color w:val="24292F"/>
+                          <w:sz w:val="24"/>
+                          <w:szCs w:val="24"/>
+                          <w:shd w:val="clear" w:color="auto" w:fill="FFFFFF"/>
+                        </w:rPr>
+                        <w:t>F</w:t>
+                      </w:r>
+                      <w:r>
+                        <w:rPr>
+                          <w:rFonts w:ascii="Segoe UI" w:eastAsia="Times New Roman" w:hAnsi="Segoe UI" w:cs="Segoe UI"/>
+                          <w:b/>
+                          <w:bCs/>
+                          <w:color w:val="24292F"/>
+                          <w:sz w:val="24"/>
+                          <w:szCs w:val="24"/>
+                          <w:shd w:val="clear" w:color="auto" w:fill="FFFFFF"/>
+                        </w:rPr>
+                        <w:t>unction testing</w:t>
+                      </w:r>
+                      <w:r>
+                        <w:rPr>
+                          <w:rFonts w:ascii="Segoe UI" w:eastAsia="Times New Roman" w:hAnsi="Segoe UI" w:cs="Segoe UI"/>
+                          <w:b/>
+                          <w:bCs/>
+                          <w:color w:val="24292F"/>
+                          <w:sz w:val="24"/>
+                          <w:szCs w:val="24"/>
+                          <w:shd w:val="clear" w:color="auto" w:fill="FFFFFF"/>
+                        </w:rPr>
+                        <w:t>.</w:t>
+                      </w:r>
+                    </w:p>
+                  </w:txbxContent>
+                </v:textbox>
+                <w10:wrap type="square"/>
+              </v:shape>
+            </w:pict>
+          </mc:Fallback>
+        </mc:AlternateContent>
+      </w:r>
+    </w:p>
+    <w:p>
+      <w:pPr>
+        <w:pStyle w:val="paragraph"/>
+        <w:spacing w:before="0" w:beforeAutospacing="0" w:after="0" w:afterAutospacing="0"/>
+        <w:textAlignment w:val="baseline"/>
+        <w:rPr>
+          <w:rFonts w:ascii="Segoe UI" w:hAnsi="Segoe UI" w:cs="Segoe UI"/>
+          <w:sz w:val="18"/>
+          <w:szCs w:val="18"/>
+        </w:rPr>
+      </w:pPr>
+      <w:r>
+        <w:rPr>
+          <w:rStyle w:val="contentcontrolboundarysink"/>
+          <w:rFonts w:ascii="Arial" w:hAnsi="Arial" w:cs="Arial"/>
+          <w:color w:val="0563C1"/>
+          <w:sz w:val="22"/>
+          <w:szCs w:val="22"/>
+          <w:u w:val="single"/>
+          <w:lang w:val="bg-BG"/>
+        </w:rPr>
+        <w:t>​</w:t>
+      </w:r>
+      <w:r>
+        <w:rPr>
+          <w:rStyle w:val="eop"/>
+          <w:rFonts w:ascii="Arial" w:hAnsi="Arial" w:cs="Arial"/>
+          <w:sz w:val="22"/>
+          <w:szCs w:val="22"/>
+        </w:rPr>
+        <w:t> </w:t>
+      </w:r>
+    </w:p>
+    <w:p>
+      <w:pPr>
+        <w:pStyle w:val="paragraph"/>
+        <w:spacing w:before="0" w:beforeAutospacing="0" w:after="0" w:afterAutospacing="0"/>
+        <w:ind w:left="210"/>
+        <w:textAlignment w:val="baseline"/>
+        <w:rPr>
+          <w:rFonts w:ascii="Segoe UI" w:hAnsi="Segoe UI" w:cs="Segoe UI"/>
+          <w:sz w:val="18"/>
+          <w:szCs w:val="18"/>
+        </w:rPr>
+      </w:pPr>
+      <w:r>
+        <w:rPr>
+          <w:rStyle w:val="contentcontrolboundarysink"/>
+          <w:rFonts w:ascii="Arial" w:hAnsi="Arial" w:cs="Arial"/>
+          <w:color w:val="0563C1"/>
+          <w:sz w:val="22"/>
+          <w:szCs w:val="22"/>
+          <w:u w:val="single"/>
+          <w:lang w:val="bg-BG"/>
+        </w:rPr>
+        <w:t>​</w:t>
+      </w:r>
+      <w:r>
+        <w:rPr>
+          <w:rStyle w:val="eop"/>
+          <w:rFonts w:ascii="Arial" w:hAnsi="Arial" w:cs="Arial"/>
+          <w:sz w:val="22"/>
+          <w:szCs w:val="22"/>
+        </w:rPr>
+        <w:t> </w:t>
+      </w:r>
+    </w:p>
+    <w:p>
+      <w:pPr>
+        <w:pStyle w:val="paragraph"/>
+        <w:spacing w:before="0" w:beforeAutospacing="0" w:after="0" w:afterAutospacing="0"/>
+        <w:ind w:left="210"/>
+        <w:textAlignment w:val="baseline"/>
+        <w:rPr>
+          <w:rFonts w:ascii="Segoe UI" w:hAnsi="Segoe UI" w:cs="Segoe UI"/>
+          <w:sz w:val="18"/>
+          <w:szCs w:val="18"/>
+        </w:rPr>
+      </w:pPr>
+      <w:r>
+        <w:rPr>
+          <w:rStyle w:val="contentcontrolboundarysink"/>
+          <w:rFonts w:ascii="Arial" w:hAnsi="Arial" w:cs="Arial"/>
+          <w:color w:val="0563C1"/>
+          <w:sz w:val="22"/>
+          <w:szCs w:val="22"/>
+          <w:u w:val="single"/>
+          <w:lang w:val="bg-BG"/>
+        </w:rPr>
+        <w:t>​</w:t>
+      </w:r>
+      <w:r>
+        <w:rPr>
+          <w:rStyle w:val="eop"/>
+          <w:rFonts w:ascii="Arial" w:hAnsi="Arial" w:cs="Arial"/>
+          <w:sz w:val="22"/>
+          <w:szCs w:val="22"/>
+        </w:rPr>
+        <w:t> </w:t>
+      </w:r>
+    </w:p>
+    <w:p>
+      <w:pPr>
+        <w:pStyle w:val="paragraph"/>
+        <w:spacing w:before="0" w:beforeAutospacing="0" w:after="0" w:afterAutospacing="0"/>
+        <w:textAlignment w:val="baseline"/>
+        <w:rPr>
+          <w:rFonts w:ascii="Segoe UI" w:hAnsi="Segoe UI" w:cs="Segoe UI"/>
+          <w:sz w:val="18"/>
+          <w:szCs w:val="18"/>
+        </w:rPr>
+      </w:pPr>
+      <w:r>
+        <w:rPr>
+          <w:rStyle w:val="contentcontrolboundarysink"/>
+          <w:rFonts w:ascii="Arial" w:hAnsi="Arial" w:cs="Arial"/>
+          <w:color w:val="0563C1"/>
+          <w:sz w:val="22"/>
+          <w:szCs w:val="22"/>
+          <w:u w:val="single"/>
+          <w:lang w:val="bg-BG"/>
+        </w:rPr>
+        <w:t>​</w:t>
+      </w:r>
+      <w:r>
+        <w:rPr>
+          <w:rStyle w:val="eop"/>
+          <w:rFonts w:ascii="Arial" w:hAnsi="Arial" w:cs="Arial"/>
+          <w:sz w:val="22"/>
+          <w:szCs w:val="22"/>
+        </w:rPr>
+        <w:t> </w:t>
+      </w:r>
+    </w:p>
+    <w:p>
+      <w:pPr>
+        <w:pStyle w:val="paragraph"/>
+        <w:spacing w:before="0" w:beforeAutospacing="0" w:after="0" w:afterAutospacing="0"/>
+        <w:ind w:left="210"/>
+        <w:textAlignment w:val="baseline"/>
+        <w:rPr>
+          <w:rFonts w:ascii="Agency FB" w:eastAsiaTheme="minorHAnsi" w:hAnsi="Agency FB" w:cs="Calibri"/>
+          <w:b/>
+          <w:bCs/>
+          <w:color w:val="595959" w:themeColor="text1" w:themeTint="A6"/>
+          <w:sz w:val="72"/>
+          <w:szCs w:val="72"/>
+          <w:lang w:val="en-GB"/>
+        </w:rPr>
+      </w:pPr>
+      <w:r>
+        <w:rPr>
+          <w:rFonts w:ascii="Arial" w:eastAsiaTheme="minorHAnsi" w:hAnsi="Arial" w:cs="Arial"/>
+          <w:b/>
+          <w:bCs/>
+          <w:color w:val="595959" w:themeColor="text1" w:themeTint="A6"/>
+          <w:sz w:val="72"/>
+          <w:szCs w:val="72"/>
+          <w:lang w:val="en-GB"/>
+        </w:rPr>
+        <w:t>​</w:t>
+      </w:r>
+      <w:r>
+        <w:rPr>
+          <w:rFonts w:ascii="Agency FB" w:eastAsiaTheme="minorHAnsi" w:hAnsi="Agency FB" w:cs="Calibri"/>
+          <w:b/>
+          <w:bCs/>
+          <w:color w:val="595959" w:themeColor="text1" w:themeTint="A6"/>
+          <w:sz w:val="72"/>
+          <w:szCs w:val="72"/>
+          <w:lang w:val="en-GB"/>
+        </w:rPr>
+        <w:t> </w:t>
+      </w:r>
+      <w:r>
+        <w:rPr>
+          <w:rFonts w:ascii="Agency FB" w:eastAsiaTheme="majorEastAsia" w:hAnsi="Agency FB" w:cstheme="majorBidi"/>
+          <w:b/>
+          <w:bCs/>
+          <w:noProof/>
+          <w:color w:val="8496B0" w:themeColor="text2" w:themeTint="99"/>
+          <w:spacing w:val="-10"/>
+          <w:kern w:val="28"/>
+          <w:sz w:val="72"/>
+          <w:szCs w:val="72"/>
+        </w:rPr>
+        <w:t>6. Testing process</w:t>
+      </w:r>
+    </w:p>
+    <w:p>
+      <w:pPr>
+        <w:pStyle w:val="paragraph"/>
+        <w:spacing w:before="0" w:beforeAutospacing="0" w:after="0" w:afterAutospacing="0"/>
+        <w:ind w:left="210"/>
+        <w:textAlignment w:val="baseline"/>
+        <w:rPr>
+          <w:rFonts w:ascii="Agency FB" w:eastAsiaTheme="minorHAnsi" w:hAnsi="Agency FB" w:cs="Calibri"/>
+          <w:b/>
+          <w:bCs/>
+          <w:color w:val="595959" w:themeColor="text1" w:themeTint="A6"/>
+          <w:sz w:val="72"/>
+          <w:szCs w:val="72"/>
+          <w:lang w:val="en-GB"/>
+        </w:rPr>
+      </w:pPr>
+      <w:r>
+        <w:rPr>
+          <w:rFonts w:ascii="Agency FB" w:eastAsiaTheme="majorEastAsia" w:hAnsi="Agency FB" w:cstheme="majorBidi"/>
+          <w:b/>
+          <w:bCs/>
+          <w:noProof/>
+          <w:color w:val="8496B0" w:themeColor="text2" w:themeTint="99"/>
+          <w:spacing w:val="-10"/>
+          <w:kern w:val="28"/>
+          <w:sz w:val="72"/>
+          <w:szCs w:val="72"/>
+        </w:rPr>
+        <mc:AlternateContent>
+          <mc:Choice Requires="wps">
+            <w:drawing>
+              <wp:anchor distT="0" distB="0" distL="114300" distR="114300" simplePos="0" relativeHeight="251738112" behindDoc="1" locked="0" layoutInCell="1" allowOverlap="1" wp14:anchorId="78FAD37C" wp14:editId="6934E1FF">
+                <wp:simplePos x="0" y="0"/>
+                <wp:positionH relativeFrom="margin">
+                  <wp:align>center</wp:align>
+                </wp:positionH>
+                <wp:positionV relativeFrom="paragraph">
+                  <wp:posOffset>269240</wp:posOffset>
+                </wp:positionV>
+                <wp:extent cx="6000750" cy="2895600"/>
+                <wp:effectExtent l="0" t="0" r="0" b="0"/>
+                <wp:wrapNone/>
+                <wp:docPr id="25" name="Правоъгълник: със заоблени ъгли 25"/>
+                <wp:cNvGraphicFramePr/>
+                <a:graphic xmlns:a="http://schemas.openxmlformats.org/drawingml/2006/main">
+                  <a:graphicData uri="http://schemas.microsoft.com/office/word/2010/wordprocessingShape">
+                    <wps:wsp>
+                      <wps:cNvSpPr/>
+                      <wps:spPr>
+                        <a:xfrm>
+                          <a:off x="0" y="0"/>
+                          <a:ext cx="6000750" cy="2895600"/>
+                        </a:xfrm>
+                        <a:prstGeom prst="roundRect">
+                          <a:avLst/>
+                        </a:prstGeom>
+                        <a:solidFill>
+                          <a:srgbClr val="44546A">
+                            <a:lumMod val="60000"/>
+                            <a:lumOff val="40000"/>
+                          </a:srgbClr>
+                        </a:solidFill>
+                        <a:ln w="12700" cap="flat" cmpd="sng" algn="ctr">
+                          <a:noFill/>
+                          <a:prstDash val="solid"/>
+                          <a:miter lim="800000"/>
+                        </a:ln>
+                        <a:effectLst/>
+                      </wps:spPr>
+                      <wps:bodyPr rot="0" spcFirstLastPara="0" vertOverflow="overflow" horzOverflow="overflow" vert="horz" wrap="square" lIns="91440" tIns="45720" rIns="91440" bIns="45720" numCol="1" spcCol="0" rtlCol="0" fromWordArt="0" anchor="ctr" anchorCtr="0" forceAA="0" compatLnSpc="1">
+                        <a:prstTxWarp prst="textNoShape">
+                          <a:avLst/>
+                        </a:prstTxWarp>
+                        <a:noAutofit/>
+                      </wps:bodyPr>
+                    </wps:wsp>
+                  </a:graphicData>
+                </a:graphic>
+                <wp14:sizeRelH relativeFrom="margin">
+                  <wp14:pctWidth>0</wp14:pctWidth>
+                </wp14:sizeRelH>
+                <wp14:sizeRelV relativeFrom="margin">
+                  <wp14:pctHeight>0</wp14:pctHeight>
+                </wp14:sizeRelV>
+              </wp:anchor>
+            </w:drawing>
+          </mc:Choice>
+          <mc:Fallback>
+            <w:pict>
+              <v:roundrect w14:anchorId="3C40D47C" id="Правоъгълник: със заоблени ъгли 25" o:spid="_x0000_s1026" style="position:absolute;margin-left:0;margin-top:21.2pt;width:472.5pt;height:228pt;z-index:-251578368;visibility:visible;mso-wrap-style:square;mso-width-percent:0;mso-height-percent:0;mso-wrap-distance-left:9pt;mso-wrap-distance-top:0;mso-wrap-distance-right:9pt;mso-wrap-distance-bottom:0;mso-position-horizontal:center;mso-position-horizontal-relative:margin;mso-position-vertical:absolute;mso-position-vertical-relative:text;mso-width-percent:0;mso-height-percent:0;mso-width-relative:margin;mso-height-relative:margin;v-text-anchor:middle" arcsize="10923f" o:gfxdata="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" fillcolor="#8497b0" stroked="f" strokeweight="1pt">
+                <v:stroke joinstyle="miter"/>
+                <w10:wrap anchorx="margin"/>
+              </v:roundrect>
+            </w:pict>
+          </mc:Fallback>
+        </mc:AlternateContent>
+      </w:r>
+      <w:r>
+        <w:rPr>
+          <w:rFonts w:ascii="Agency FB" w:hAnsi="Agency FB" w:cs="Calibri"/>
+          <w:b/>
+          <w:bCs/>
+          <w:noProof/>
+          <w:color w:val="595959" w:themeColor="text1" w:themeTint="A6"/>
+          <w:sz w:val="72"/>
+          <w:szCs w:val="72"/>
+          <w:lang w:val="en-GB"/>
+        </w:rPr>
+        <mc:AlternateContent>
+          <mc:Choice Requires="wps">
+            <w:drawing>
+              <wp:anchor distT="45720" distB="45720" distL="114300" distR="114300" simplePos="0" relativeHeight="251731968" behindDoc="0" locked="0" layoutInCell="1" allowOverlap="1" wp14:anchorId="492A15C0" wp14:editId="501CCAB7">
+                <wp:simplePos x="0" y="0"/>
+                <wp:positionH relativeFrom="margin">
+                  <wp:align>center</wp:align>
+                </wp:positionH>
+                <wp:positionV relativeFrom="paragraph">
+                  <wp:posOffset>497840</wp:posOffset>
+                </wp:positionV>
+                <wp:extent cx="5105400" cy="1404620"/>
+                <wp:effectExtent l="0" t="0" r="0" b="0"/>
+                <wp:wrapSquare wrapText="bothSides"/>
+                <wp:docPr id="21" name="Текстово поле 2"/>
+                <wp:cNvGraphicFramePr>
+                  <a:graphicFrameLocks xmlns:a="http://schemas.openxmlformats.org/drawingml/2006/main"/>
+                </wp:cNvGraphicFramePr>
+                <a:graphic xmlns:a="http://schemas.openxmlformats.org/drawingml/2006/main">
+                  <a:graphicData uri="http://schemas.microsoft.com/office/word/2010/wordprocessingShape">
+                    <wps:wsp>
+                      <wps:cNvSpPr txBox="1">
+                        <a:spLocks noChangeArrowheads="1"/>
+                      </wps:cNvSpPr>
+                      <wps:spPr bwMode="auto">
+                        <a:xfrm>
+                          <a:off x="0" y="0"/>
+                          <a:ext cx="5105400" cy="1404620"/>
+                        </a:xfrm>
+                        <a:prstGeom prst="rect">
+                          <a:avLst/>
+                        </a:prstGeom>
+                        <a:solidFill>
+                          <a:srgbClr val="FFFFFF"/>
+                        </a:solidFill>
+                        <a:ln w="9525">
+                          <a:noFill/>
+                          <a:miter lim="800000"/>
+                          <a:headEnd/>
+                          <a:tailEnd/>
+                        </a:ln>
+                      </wps:spPr>
+                      <wps:txbx>
+                        <w:txbxContent>
+                          <w:p>
+                            <w:pPr>
+                              <w:rPr>
+                                <w:rFonts w:ascii="Segoe UI" w:eastAsia="Times New Roman" w:hAnsi="Segoe UI" w:cs="Segoe UI"/>
+                                <w:b/>
+                                <w:bCs/>
+                                <w:color w:val="24292F"/>
+                                <w:sz w:val="24"/>
+                                <w:szCs w:val="24"/>
+                                <w:shd w:val="clear" w:color="auto" w:fill="FFFFFF"/>
+                              </w:rPr>
+                            </w:pPr>
+                            <w:r>
+                              <w:rPr>
+                                <w:rFonts w:ascii="Segoe UI" w:eastAsia="Times New Roman" w:hAnsi="Segoe UI" w:cs="Segoe UI"/>
+                                <w:b/>
+                                <w:bCs/>
+                                <w:color w:val="24292F"/>
+                                <w:sz w:val="24"/>
+                                <w:szCs w:val="24"/>
+                                <w:shd w:val="clear" w:color="auto" w:fill="FFFFFF"/>
+                              </w:rPr>
+                              <w:t>Test results</w:t>
+                            </w:r>
+                          </w:p>
+                          <w:p>
+                            <w:pPr>
+                              <w:pStyle w:val="a5"/>
+                              <w:numPr>
+                                <w:ilvl w:val="0"/>
+                                <w:numId w:val="9"/>
+                              </w:numPr>
+                              <w:rPr>
+                                <w:rFonts w:ascii="Segoe UI" w:eastAsia="Times New Roman" w:hAnsi="Segoe UI" w:cs="Segoe UI"/>
+                                <w:b/>
+                                <w:bCs/>
+                                <w:color w:val="24292F"/>
+                                <w:sz w:val="24"/>
+                                <w:szCs w:val="24"/>
+                                <w:shd w:val="clear" w:color="auto" w:fill="FFFFFF"/>
+                              </w:rPr>
+                            </w:pPr>
+                            <w:r>
+                              <w:rPr>
+                                <w:rFonts w:ascii="Segoe UI" w:eastAsia="Times New Roman" w:hAnsi="Segoe UI" w:cs="Segoe UI"/>
+                                <w:b/>
+                                <w:bCs/>
+                                <w:color w:val="24292F"/>
+                                <w:sz w:val="24"/>
+                                <w:szCs w:val="24"/>
+                                <w:shd w:val="clear" w:color="auto" w:fill="FFFFFF"/>
+                              </w:rPr>
+                              <w:t>Excel table</w:t>
+                            </w:r>
+                          </w:p>
+                          <w:p>
+                            <w:pPr>
+                              <w:pStyle w:val="a5"/>
+                              <w:numPr>
+                                <w:ilvl w:val="0"/>
+                                <w:numId w:val="9"/>
+                              </w:numPr>
+                              <w:rPr>
+                                <w:rFonts w:ascii="Segoe UI" w:eastAsia="Times New Roman" w:hAnsi="Segoe UI" w:cs="Segoe UI"/>
+                                <w:b/>
+                                <w:bCs/>
+                                <w:color w:val="24292F"/>
+                                <w:sz w:val="24"/>
+                                <w:szCs w:val="24"/>
+                                <w:shd w:val="clear" w:color="auto" w:fill="FFFFFF"/>
+                              </w:rPr>
+                            </w:pPr>
+                            <w:r>
+                              <w:rPr>
+                                <w:rFonts w:ascii="Segoe UI" w:eastAsia="Times New Roman" w:hAnsi="Segoe UI" w:cs="Segoe UI"/>
+                                <w:b/>
+                                <w:bCs/>
+                                <w:color w:val="24292F"/>
+                                <w:sz w:val="24"/>
+                                <w:szCs w:val="24"/>
+                                <w:shd w:val="clear" w:color="auto" w:fill="FFFFFF"/>
+                              </w:rPr>
+                              <w:t>Test plan</w:t>
+                            </w:r>
+                          </w:p>
+                        </w:txbxContent>
+                      </wps:txbx>
+                      <wps:bodyPr rot="0" vert="horz" wrap="square" lIns="91440" tIns="45720" rIns="91440" bIns="45720" anchor="t" anchorCtr="0">
+                        <a:spAutoFit/>
+                      </wps:bodyPr>
+                    </wps:wsp>
+                  </a:graphicData>
+                </a:graphic>
+                <wp14:sizeRelH relativeFrom="margin">
+                  <wp14:pctWidth>0</wp14:pctWidth>
+                </wp14:sizeRelH>
+                <wp14:sizeRelV relativeFrom="margin">
+                  <wp14:pctHeight>20000</wp14:pctHeight>
+                </wp14:sizeRelV>
+              </wp:anchor>
+            </w:drawing>
+          </mc:Choice>
+          <mc:Fallback>
+            <w:pict>
+              <v:shape w14:anchorId="492A15C0" id="_x0000_s1032" type="#_x0000_t202" style="position:absolute;left:0;text-align:left;margin-left:0;margin-top:39.2pt;width:402pt;height:110.6pt;z-index:251731968;visibility:visible;mso-wrap-style:square;mso-width-percent:0;mso-height-percent:200;mso-wrap-distance-left:9pt;mso-wrap-distance-top:3.6pt;mso-wrap-distance-right:9pt;mso-wrap-distance-bottom:3.6pt;mso-position-horizontal:center;mso-position-horizontal-relative:margin;mso-position-vertical:absolute;mso-position-vertical-relative:text;mso-width-percent:0;mso-height-percent:200;mso-width-relative:margin;mso-height-relative:margin;v-text-anchor:top" o:gfxdata="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" stroked="f">
+                <v:textbox style="mso-fit-shape-to-text:t">
+                  <w:txbxContent>
+                    <w:p>
+                      <w:pPr>
+                        <w:rPr>
+                          <w:rFonts w:ascii="Segoe UI" w:eastAsia="Times New Roman" w:hAnsi="Segoe UI" w:cs="Segoe UI"/>
+                          <w:b/>
+                          <w:bCs/>
+                          <w:color w:val="24292F"/>
+                          <w:sz w:val="24"/>
+                          <w:szCs w:val="24"/>
+                          <w:shd w:val="clear" w:color="auto" w:fill="FFFFFF"/>
+                        </w:rPr>
+                      </w:pPr>
+                      <w:r>
+                        <w:rPr>
+                          <w:rFonts w:ascii="Segoe UI" w:eastAsia="Times New Roman" w:hAnsi="Segoe UI" w:cs="Segoe UI"/>
+                          <w:b/>
+                          <w:bCs/>
+                          <w:color w:val="24292F"/>
+                          <w:sz w:val="24"/>
+                          <w:szCs w:val="24"/>
+                          <w:shd w:val="clear" w:color="auto" w:fill="FFFFFF"/>
+                        </w:rPr>
+                        <w:t>Test results</w:t>
+                      </w:r>
+                    </w:p>
+                    <w:p>
+                      <w:pPr>
+                        <w:pStyle w:val="a5"/>
+                        <w:numPr>
+                          <w:ilvl w:val="0"/>
+                          <w:numId w:val="9"/>
+                        </w:numPr>
+                        <w:rPr>
+                          <w:rFonts w:ascii="Segoe UI" w:eastAsia="Times New Roman" w:hAnsi="Segoe UI" w:cs="Segoe UI"/>
+                          <w:b/>
+                          <w:bCs/>
+                          <w:color w:val="24292F"/>
+                          <w:sz w:val="24"/>
+                          <w:szCs w:val="24"/>
+                          <w:shd w:val="clear" w:color="auto" w:fill="FFFFFF"/>
+                        </w:rPr>
+                      </w:pPr>
+                      <w:r>
+                        <w:rPr>
+                          <w:rFonts w:ascii="Segoe UI" w:eastAsia="Times New Roman" w:hAnsi="Segoe UI" w:cs="Segoe UI"/>
+                          <w:b/>
+                          <w:bCs/>
+                          <w:color w:val="24292F"/>
+                          <w:sz w:val="24"/>
+                          <w:szCs w:val="24"/>
+                          <w:shd w:val="clear" w:color="auto" w:fill="FFFFFF"/>
+                        </w:rPr>
+                        <w:t>Excel table</w:t>
+                      </w:r>
+                    </w:p>
+                    <w:p>
+                      <w:pPr>
+                        <w:pStyle w:val="a5"/>
+                        <w:numPr>
+                          <w:ilvl w:val="0"/>
+                          <w:numId w:val="9"/>
+                        </w:numPr>
+                        <w:rPr>
+                          <w:rFonts w:ascii="Segoe UI" w:eastAsia="Times New Roman" w:hAnsi="Segoe UI" w:cs="Segoe UI"/>
+                          <w:b/>
+                          <w:bCs/>
+                          <w:color w:val="24292F"/>
+                          <w:sz w:val="24"/>
+                          <w:szCs w:val="24"/>
+                          <w:shd w:val="clear" w:color="auto" w:fill="FFFFFF"/>
+                        </w:rPr>
+                      </w:pPr>
+                      <w:r>
+                        <w:rPr>
+                          <w:rFonts w:ascii="Segoe UI" w:eastAsia="Times New Roman" w:hAnsi="Segoe UI" w:cs="Segoe UI"/>
+                          <w:b/>
+                          <w:bCs/>
+                          <w:color w:val="24292F"/>
+                          <w:sz w:val="24"/>
+                          <w:szCs w:val="24"/>
+                          <w:shd w:val="clear" w:color="auto" w:fill="FFFFFF"/>
+                        </w:rPr>
+                        <w:t>Test plan</w:t>
+                      </w:r>
+                    </w:p>
+                  </w:txbxContent>
+                </v:textbox>
+                <w10:wrap type="square" anchorx="margin"/>
+              </v:shape>
+            </w:pict>
+          </mc:Fallback>
+        </mc:AlternateContent>
+      </w:r>
+    </w:p>
+    <w:p>
+      <w:pPr>
+        <w:rPr>
+          <w:rFonts w:ascii="Agency FB" w:hAnsi="Agency FB" w:cs="Calibri"/>
+          <w:b/>
+          <w:bCs/>
+          <w:color w:val="595959" w:themeColor="text1" w:themeTint="A6"/>
+          <w:sz w:val="72"/>
+          <w:szCs w:val="72"/>
+          <w:lang w:val="en-GB"/>
+        </w:rPr>
+      </w:pPr>
+    </w:p>
+    <w:p>
+      <w:pPr>
+        <w:jc w:val="center"/>
+        <w:rPr>
+          <w:rFonts w:ascii="Calibri" w:hAnsi="Calibri" w:cs="Calibri"/>
+          <w:b/>
+          <w:bCs/>
+          <w:color w:val="595959" w:themeColor="text1" w:themeTint="A6"/>
+          <w:sz w:val="48"/>
+          <w:szCs w:val="48"/>
+          <w:lang w:val="bg-BG"/>
+        </w:rPr>
+      </w:pPr>
+      <w:r>
+        <w:rPr>
+          <w:rFonts w:ascii="Agency FB" w:hAnsi="Agency FB" w:cs="Calibri"/>
+          <w:b/>
+          <w:bCs/>
+          <w:noProof/>
+          <w:color w:val="595959" w:themeColor="text1" w:themeTint="A6"/>
+          <w:sz w:val="72"/>
+          <w:szCs w:val="72"/>
+          <w:lang w:val="en-GB"/>
+        </w:rPr>
+        <mc:AlternateContent>
+          <mc:Choice Requires="wps">
+            <w:drawing>
+              <wp:anchor distT="45720" distB="45720" distL="114300" distR="114300" simplePos="0" relativeHeight="251734016" behindDoc="0" locked="0" layoutInCell="1" allowOverlap="1" wp14:anchorId="40D4F683" wp14:editId="2A9440F9">
+                <wp:simplePos x="0" y="0"/>
+                <wp:positionH relativeFrom="column">
+                  <wp:posOffset>424180</wp:posOffset>
+                </wp:positionH>
+                <wp:positionV relativeFrom="paragraph">
+                  <wp:posOffset>448945</wp:posOffset>
+                </wp:positionV>
+                <wp:extent cx="5067300" cy="1200150"/>
+                <wp:effectExtent l="0" t="0" r="0" b="0"/>
+                <wp:wrapSquare wrapText="bothSides"/>
+                <wp:docPr id="22" name="Текстово поле 2"/>
+                <wp:cNvGraphicFramePr>
+                  <a:graphicFrameLocks xmlns:a="http://schemas.openxmlformats.org/drawingml/2006/main"/>
+                </wp:cNvGraphicFramePr>
+                <a:graphic xmlns:a="http://schemas.openxmlformats.org/drawingml/2006/main">
+                  <a:graphicData uri="http://schemas.microsoft.com/office/word/2010/wordprocessingShape">
+                    <wps:wsp>
+                      <wps:cNvSpPr txBox="1">
+                        <a:spLocks noChangeArrowheads="1"/>
+                      </wps:cNvSpPr>
+                      <wps:spPr bwMode="auto">
+                        <a:xfrm>
+                          <a:off x="0" y="0"/>
+                          <a:ext cx="5067300" cy="1200150"/>
+                        </a:xfrm>
+                        <a:prstGeom prst="rect">
+                          <a:avLst/>
+                        </a:prstGeom>
+                        <a:solidFill>
+                          <a:srgbClr val="FFFFFF"/>
+                        </a:solidFill>
+                        <a:ln w="9525">
+                          <a:noFill/>
+                          <a:miter lim="800000"/>
+                          <a:headEnd/>
+                          <a:tailEnd/>
+                        </a:ln>
+                      </wps:spPr>
+                      <wps:txbx>
+                        <w:txbxContent>
+                          <w:p>
+                            <w:pPr>
+                              <w:rPr>
+                                <w:rFonts w:ascii="Segoe UI" w:eastAsia="Times New Roman" w:hAnsi="Segoe UI" w:cs="Segoe UI"/>
+                                <w:b/>
+                                <w:bCs/>
+                                <w:color w:val="24292F"/>
+                                <w:sz w:val="24"/>
+                                <w:szCs w:val="24"/>
+                                <w:shd w:val="clear" w:color="auto" w:fill="FFFFFF"/>
+                              </w:rPr>
+                            </w:pPr>
+                            <w:r>
+                              <w:rPr>
+                                <w:rFonts w:ascii="Segoe UI" w:eastAsia="Times New Roman" w:hAnsi="Segoe UI" w:cs="Segoe UI"/>
+                                <w:b/>
+                                <w:bCs/>
+                                <w:color w:val="24292F"/>
+                                <w:sz w:val="24"/>
+                                <w:szCs w:val="24"/>
+                                <w:shd w:val="clear" w:color="auto" w:fill="FFFFFF"/>
+                              </w:rPr>
+                              <w:t>Resources</w:t>
+                            </w:r>
+                          </w:p>
+                          <w:p>
+                            <w:pPr>
+                              <w:pStyle w:val="a5"/>
+                              <w:numPr>
+                                <w:ilvl w:val="0"/>
+                                <w:numId w:val="10"/>
+                              </w:numPr>
+                              <w:rPr>
+                                <w:rFonts w:ascii="Segoe UI" w:eastAsia="Times New Roman" w:hAnsi="Segoe UI" w:cs="Segoe UI"/>
+                                <w:b/>
+                                <w:bCs/>
+                                <w:color w:val="24292F"/>
+                                <w:sz w:val="24"/>
+                                <w:szCs w:val="24"/>
+                                <w:shd w:val="clear" w:color="auto" w:fill="FFFFFF"/>
+                              </w:rPr>
+                            </w:pPr>
+                            <w:r>
+                              <w:rPr>
+                                <w:rFonts w:ascii="Segoe UI" w:eastAsia="Times New Roman" w:hAnsi="Segoe UI" w:cs="Segoe UI"/>
+                                <w:b/>
+                                <w:bCs/>
+                                <w:color w:val="24292F"/>
+                                <w:sz w:val="24"/>
+                                <w:szCs w:val="24"/>
+                                <w:shd w:val="clear" w:color="auto" w:fill="FFFFFF"/>
+                              </w:rPr>
+                              <w:t>Excel for test management</w:t>
+                            </w:r>
+                            <w:r>
+                              <w:rPr>
+                                <w:rFonts w:ascii="Segoe UI" w:eastAsia="Times New Roman" w:hAnsi="Segoe UI" w:cs="Segoe UI"/>
+                                <w:b/>
+                                <w:bCs/>
+                                <w:color w:val="24292F"/>
+                                <w:sz w:val="24"/>
+                                <w:szCs w:val="24"/>
+                                <w:shd w:val="clear" w:color="auto" w:fill="FFFFFF"/>
+                              </w:rPr>
+                              <w:t>.</w:t>
+                            </w:r>
+                          </w:p>
+                          <w:p>
+                            <w:pPr>
+                              <w:pStyle w:val="a5"/>
+                              <w:numPr>
+                                <w:ilvl w:val="0"/>
+                                <w:numId w:val="10"/>
+                              </w:numPr>
+                              <w:rPr>
+                                <w:rFonts w:ascii="Segoe UI" w:eastAsia="Times New Roman" w:hAnsi="Segoe UI" w:cs="Segoe UI"/>
+                                <w:b/>
+                                <w:bCs/>
+                                <w:color w:val="24292F"/>
+                                <w:sz w:val="24"/>
+                                <w:szCs w:val="24"/>
+                                <w:shd w:val="clear" w:color="auto" w:fill="FFFFFF"/>
+                              </w:rPr>
+                            </w:pPr>
+                            <w:r>
+                              <w:rPr>
+                                <w:rFonts w:ascii="Segoe UI" w:eastAsia="Times New Roman" w:hAnsi="Segoe UI" w:cs="Segoe UI"/>
+                                <w:b/>
+                                <w:bCs/>
+                                <w:color w:val="24292F"/>
+                                <w:sz w:val="24"/>
+                                <w:szCs w:val="24"/>
+                                <w:shd w:val="clear" w:color="auto" w:fill="FFFFFF"/>
+                              </w:rPr>
+                              <w:t>Word for Test plan.</w:t>
+                            </w:r>
+                          </w:p>
+                          <w:p>
+                            <w:pPr>
+                              <w:pStyle w:val="a5"/>
+                              <w:numPr>
+                                <w:ilvl w:val="0"/>
+                                <w:numId w:val="10"/>
+                              </w:numPr>
+                              <w:rPr>
+                                <w:rFonts w:ascii="Segoe UI" w:eastAsia="Times New Roman" w:hAnsi="Segoe UI" w:cs="Segoe UI"/>
+                                <w:b/>
+                                <w:bCs/>
+                                <w:color w:val="24292F"/>
+                                <w:sz w:val="24"/>
+                                <w:szCs w:val="24"/>
+                                <w:shd w:val="clear" w:color="auto" w:fill="FFFFFF"/>
+                              </w:rPr>
+                            </w:pPr>
+                            <w:r>
+                              <w:rPr>
+                                <w:rFonts w:ascii="Segoe UI" w:eastAsia="Times New Roman" w:hAnsi="Segoe UI" w:cs="Segoe UI"/>
+                                <w:b/>
+                                <w:bCs/>
+                                <w:color w:val="24292F"/>
+                                <w:sz w:val="24"/>
+                                <w:szCs w:val="24"/>
+                                <w:shd w:val="clear" w:color="auto" w:fill="FFFFFF"/>
+                              </w:rPr>
+                              <w:t>GitHub for reporting issues</w:t>
+                            </w:r>
+                            <w:r>
+                              <w:rPr>
+                                <w:rFonts w:ascii="Segoe UI" w:eastAsia="Times New Roman" w:hAnsi="Segoe UI" w:cs="Segoe UI"/>
+                                <w:b/>
+                                <w:bCs/>
+                                <w:color w:val="24292F"/>
+                                <w:sz w:val="24"/>
+                                <w:szCs w:val="24"/>
+                                <w:shd w:val="clear" w:color="auto" w:fill="FFFFFF"/>
+                              </w:rPr>
+                              <w:t>.</w:t>
+                            </w:r>
+                          </w:p>
+                        </w:txbxContent>
+                      </wps:txbx>
+                      <wps:bodyPr rot="0" vert="horz" wrap="square" lIns="91440" tIns="45720" rIns="91440" bIns="45720" anchor="t" anchorCtr="0">
+                        <a:noAutofit/>
+                      </wps:bodyPr>
+                    </wps:wsp>
+                  </a:graphicData>
+                </a:graphic>
+                <wp14:sizeRelH relativeFrom="margin">
+                  <wp14:pctWidth>0</wp14:pctWidth>
+                </wp14:sizeRelH>
+                <wp14:sizeRelV relativeFrom="margin">
+                  <wp14:pctHeight>0</wp14:pctHeight>
+                </wp14:sizeRelV>
+              </wp:anchor>
+            </w:drawing>
+          </mc:Choice>
+          <mc:Fallback>
+            <w:pict>
+              <v:shape w14:anchorId="40D4F683" id="_x0000_s1033" type="#_x0000_t202" style="position:absolute;left:0;text-align:left;margin-left:33.4pt;margin-top:35.35pt;width:399pt;height:94.5pt;z-index:251734016;visibility:visible;mso-wrap-style:square;mso-width-percent:0;mso-height-percent:0;mso-wrap-distance-left:9pt;mso-wrap-distance-top:3.6pt;mso-wrap-distance-right:9pt;mso-wrap-distance-bottom:3.6pt;mso-position-horizontal:absolute;mso-position-horizontal-relative:text;mso-position-vertical:absolute;mso-position-vertical-relative:text;mso-width-percent:0;mso-height-percent:0;mso-width-relative:margin;mso-height-relative:margin;v-text-anchor:top" o:gfxdata="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" stroked="f">
+                <v:textbox>
+                  <w:txbxContent>
+                    <w:p>
+                      <w:pPr>
+                        <w:rPr>
+                          <w:rFonts w:ascii="Segoe UI" w:eastAsia="Times New Roman" w:hAnsi="Segoe UI" w:cs="Segoe UI"/>
+                          <w:b/>
+                          <w:bCs/>
+                          <w:color w:val="24292F"/>
+                          <w:sz w:val="24"/>
+                          <w:szCs w:val="24"/>
+                          <w:shd w:val="clear" w:color="auto" w:fill="FFFFFF"/>
+                        </w:rPr>
+                      </w:pPr>
+                      <w:r>
+                        <w:rPr>
+                          <w:rFonts w:ascii="Segoe UI" w:eastAsia="Times New Roman" w:hAnsi="Segoe UI" w:cs="Segoe UI"/>
+                          <w:b/>
+                          <w:bCs/>
+                          <w:color w:val="24292F"/>
+                          <w:sz w:val="24"/>
+                          <w:szCs w:val="24"/>
+                          <w:shd w:val="clear" w:color="auto" w:fill="FFFFFF"/>
+                        </w:rPr>
+                        <w:t>Resources</w:t>
+                      </w:r>
+                    </w:p>
+                    <w:p>
+                      <w:pPr>
+                        <w:pStyle w:val="a5"/>
+                        <w:numPr>
+                          <w:ilvl w:val="0"/>
+                          <w:numId w:val="10"/>
+                        </w:numPr>
+                        <w:rPr>
+                          <w:rFonts w:ascii="Segoe UI" w:eastAsia="Times New Roman" w:hAnsi="Segoe UI" w:cs="Segoe UI"/>
+                          <w:b/>
+                          <w:bCs/>
+                          <w:color w:val="24292F"/>
+                          <w:sz w:val="24"/>
+                          <w:szCs w:val="24"/>
+                          <w:shd w:val="clear" w:color="auto" w:fill="FFFFFF"/>
+                        </w:rPr>
+                      </w:pPr>
+                      <w:r>
+                        <w:rPr>
+                          <w:rFonts w:ascii="Segoe UI" w:eastAsia="Times New Roman" w:hAnsi="Segoe UI" w:cs="Segoe UI"/>
+                          <w:b/>
+                          <w:bCs/>
+                          <w:color w:val="24292F"/>
+                          <w:sz w:val="24"/>
+                          <w:szCs w:val="24"/>
+                          <w:shd w:val="clear" w:color="auto" w:fill="FFFFFF"/>
+                        </w:rPr>
+                        <w:t>Excel for test management</w:t>
+                      </w:r>
+                      <w:r>
+                        <w:rPr>
+                          <w:rFonts w:ascii="Segoe UI" w:eastAsia="Times New Roman" w:hAnsi="Segoe UI" w:cs="Segoe UI"/>
+                          <w:b/>
+                          <w:bCs/>
+                          <w:color w:val="24292F"/>
+                          <w:sz w:val="24"/>
+                          <w:szCs w:val="24"/>
+                          <w:shd w:val="clear" w:color="auto" w:fill="FFFFFF"/>
+                        </w:rPr>
+                        <w:t>.</w:t>
+                      </w:r>
+                    </w:p>
+                    <w:p>
+                      <w:pPr>
+                        <w:pStyle w:val="a5"/>
+                        <w:numPr>
+                          <w:ilvl w:val="0"/>
+                          <w:numId w:val="10"/>
+                        </w:numPr>
+                        <w:rPr>
+                          <w:rFonts w:ascii="Segoe UI" w:eastAsia="Times New Roman" w:hAnsi="Segoe UI" w:cs="Segoe UI"/>
+                          <w:b/>
+                          <w:bCs/>
+                          <w:color w:val="24292F"/>
+                          <w:sz w:val="24"/>
+                          <w:szCs w:val="24"/>
+                          <w:shd w:val="clear" w:color="auto" w:fill="FFFFFF"/>
+                        </w:rPr>
+                      </w:pPr>
+                      <w:r>
+                        <w:rPr>
+                          <w:rFonts w:ascii="Segoe UI" w:eastAsia="Times New Roman" w:hAnsi="Segoe UI" w:cs="Segoe UI"/>
+                          <w:b/>
+                          <w:bCs/>
+                          <w:color w:val="24292F"/>
+                          <w:sz w:val="24"/>
+                          <w:szCs w:val="24"/>
+                          <w:shd w:val="clear" w:color="auto" w:fill="FFFFFF"/>
+                        </w:rPr>
+                        <w:t>Word for Test plan.</w:t>
+                      </w:r>
+                    </w:p>
+                    <w:p>
+                      <w:pPr>
+                        <w:pStyle w:val="a5"/>
+                        <w:numPr>
+                          <w:ilvl w:val="0"/>
+                          <w:numId w:val="10"/>
+                        </w:numPr>
+                        <w:rPr>
+                          <w:rFonts w:ascii="Segoe UI" w:eastAsia="Times New Roman" w:hAnsi="Segoe UI" w:cs="Segoe UI"/>
+                          <w:b/>
+                          <w:bCs/>
+                          <w:color w:val="24292F"/>
+                          <w:sz w:val="24"/>
+                          <w:szCs w:val="24"/>
+                          <w:shd w:val="clear" w:color="auto" w:fill="FFFFFF"/>
+                        </w:rPr>
+                      </w:pPr>
+                      <w:r>
+                        <w:rPr>
+                          <w:rFonts w:ascii="Segoe UI" w:eastAsia="Times New Roman" w:hAnsi="Segoe UI" w:cs="Segoe UI"/>
+                          <w:b/>
+                          <w:bCs/>
+                          <w:color w:val="24292F"/>
+                          <w:sz w:val="24"/>
+                          <w:szCs w:val="24"/>
+                          <w:shd w:val="clear" w:color="auto" w:fill="FFFFFF"/>
+                        </w:rPr>
+                        <w:t>GitHub for reporting issues</w:t>
+                      </w:r>
+                      <w:r>
+                        <w:rPr>
+                          <w:rFonts w:ascii="Segoe UI" w:eastAsia="Times New Roman" w:hAnsi="Segoe UI" w:cs="Segoe UI"/>
+                          <w:b/>
+                          <w:bCs/>
+                          <w:color w:val="24292F"/>
+                          <w:sz w:val="24"/>
+                          <w:szCs w:val="24"/>
+                          <w:shd w:val="clear" w:color="auto" w:fill="FFFFFF"/>
+                        </w:rPr>
+                        <w:t>.</w:t>
+                      </w:r>
+                    </w:p>
+                  </w:txbxContent>
+                </v:textbox>
+                <w10:wrap type="square"/>
+              </v:shape>
+            </w:pict>
+          </mc:Fallback>
+        </mc:AlternateContent>
+      </w:r>
+    </w:p>
+    <w:p>
+      <w:pPr>
+        <w:jc w:val="center"/>
+        <w:rPr>
+          <w:b/>
+          <w:bCs/>
+          <w:color w:val="595959" w:themeColor="text1" w:themeTint="A6"/>
+          <w:sz w:val="48"/>
+          <w:szCs w:val="48"/>
+          <w:lang w:val="bg-BG"/>
+        </w:rPr>
+      </w:pPr>
+    </w:p>
+    <w:p>
+      <w:pPr>
+        <w:jc w:val="center"/>
+        <w:rPr>
+          <w:b/>
+          <w:bCs/>
+          <w:color w:val="595959" w:themeColor="text1" w:themeTint="A6"/>
+          <w:sz w:val="48"/>
+          <w:szCs w:val="48"/>
+          <w:lang w:val="bg-BG"/>
+        </w:rPr>
+      </w:pPr>
+      <w:r>
+        <w:rPr>
+          <w:rFonts w:ascii="Agency FB" w:hAnsi="Agency FB" w:cs="Calibri"/>
+          <w:b/>
+          <w:bCs/>
+          <w:noProof/>
+          <w:color w:val="595959" w:themeColor="text1" w:themeTint="A6"/>
+          <w:sz w:val="72"/>
+          <w:szCs w:val="72"/>
+          <w:lang w:val="en-GB"/>
+        </w:rPr>
+        <w:drawing>
+          <wp:anchor distT="0" distB="0" distL="114300" distR="114300" simplePos="0" relativeHeight="251739136" behindDoc="1" locked="0" layoutInCell="1" allowOverlap="1" wp14:anchorId="0231B7BC" wp14:editId="6476A134">
+            <wp:simplePos x="0" y="0"/>
+            <wp:positionH relativeFrom="page">
+              <wp:align>right</wp:align>
+            </wp:positionH>
+            <wp:positionV relativeFrom="paragraph">
+              <wp:posOffset>495300</wp:posOffset>
+            </wp:positionV>
+            <wp:extent cx="8077200" cy="2915285"/>
+            <wp:effectExtent l="0" t="0" r="0" b="0"/>
+            <wp:wrapNone/>
+            <wp:docPr id="26" name="Картина 26" descr="Картина, която съдържа чадър, аксесоар, плик&#10;&#10;Описанието е генерирано автоматично"/>
+            <wp:cNvGraphicFramePr>
+              <a:graphicFrameLocks xmlns:a="http://schemas.openxmlformats.org/drawingml/2006/main" noChangeAspect="1"/>
+            </wp:cNvGraphicFramePr>
+            <a:graphic xmlns:a="http://schemas.openxmlformats.org/drawingml/2006/main">
+              <a:graphicData uri="http://schemas.openxmlformats.org/drawingml/2006/picture">
+                <pic:pic xmlns:pic="http://schemas.openxmlformats.org/drawingml/2006/picture">
+                  <pic:nvPicPr>
+                    <pic:cNvPr id="26" name="Картина 26" descr="Картина, която съдържа чадър, аксесоар, плик&#10;&#10;Описанието е генерирано автоматично"/>
+                    <pic:cNvPicPr/>
+                  </pic:nvPicPr>
+                  <pic:blipFill>
+                    <a:blip r:embed="rId16" cstate="print">
+                      <a:extLst>
+                        <a:ext uri="{28A0092B-C50C-407E-A947-70E740481C1C}">
+                          <a14:useLocalDpi xmlns:a14="http://schemas.microsoft.com/office/drawing/2010/main" val="0"/>
+                        </a:ext>
+                      </a:extLst>
+                    </a:blip>
+                    <a:stretch>
+                      <a:fillRect/>
+                    </a:stretch>
+                  </pic:blipFill>
+                  <pic:spPr>
+                    <a:xfrm>
+                      <a:off x="0" y="0"/>
+                      <a:ext cx="8077200" cy="2915285"/>
+                    </a:xfrm>
+                    <a:prstGeom prst="rect">
+                      <a:avLst/>
+                    </a:prstGeom>
+                  </pic:spPr>
+                </pic:pic>
+              </a:graphicData>
+            </a:graphic>
+            <wp14:sizeRelH relativeFrom="margin">
+              <wp14:pctWidth>0</wp14:pctWidth>
+            </wp14:sizeRelH>
+            <wp14:sizeRelV relativeFrom="margin">
+              <wp14:pctHeight>0</wp14:pctHeight>
+            </wp14:sizeRelV>
+          </wp:anchor>
+        </w:drawing>
+      </w:r>
+    </w:p>
+    <w:p/>
     <w:p/>
     <w:sectPr>
       <w:pgSz w:w="12240" w:h="15840"/>
@@ -2066,6 +5144,232 @@
     </w:lvl>
   </w:abstractNum>
   <w:abstractNum w:abstractNumId="1" w15:restartNumberingAfterBreak="0">
+    <w:nsid w:val="191F030A"/>
+    <w:multiLevelType w:val="hybridMultilevel"/>
+    <w:tmpl w:val="926E0340"/>
+    <w:lvl w:ilvl="0" w:tplc="97C8576E">
+      <w:start w:val="1"/>
+      <w:numFmt w:val="bullet"/>
+      <w:lvlText w:val=""/>
+      <w:lvlJc w:val="left"/>
+      <w:pPr>
+        <w:ind w:left="720" w:hanging="360"/>
+      </w:pPr>
+      <w:rPr>
+        <w:rFonts w:ascii="Wingdings" w:hAnsi="Wingdings" w:hint="default"/>
+      </w:rPr>
+    </w:lvl>
+    <w:lvl w:ilvl="1" w:tplc="04090003" w:tentative="1">
+      <w:start w:val="1"/>
+      <w:numFmt w:val="bullet"/>
+      <w:lvlText w:val="o"/>
+      <w:lvlJc w:val="left"/>
+      <w:pPr>
+        <w:ind w:left="1440" w:hanging="360"/>
+      </w:pPr>
+      <w:rPr>
+        <w:rFonts w:ascii="Courier New" w:hAnsi="Courier New" w:cs="Courier New" w:hint="default"/>
+      </w:rPr>
+    </w:lvl>
+    <w:lvl w:ilvl="2" w:tplc="04090005" w:tentative="1">
+      <w:start w:val="1"/>
+      <w:numFmt w:val="bullet"/>
+      <w:lvlText w:val=""/>
+      <w:lvlJc w:val="left"/>
+      <w:pPr>
+        <w:ind w:left="2160" w:hanging="360"/>
+      </w:pPr>
+      <w:rPr>
+        <w:rFonts w:ascii="Wingdings" w:hAnsi="Wingdings" w:hint="default"/>
+      </w:rPr>
+    </w:lvl>
+    <w:lvl w:ilvl="3" w:tplc="04090001" w:tentative="1">
+      <w:start w:val="1"/>
+      <w:numFmt w:val="bullet"/>
+      <w:lvlText w:val=""/>
+      <w:lvlJc w:val="left"/>
+      <w:pPr>
+        <w:ind w:left="2880" w:hanging="360"/>
+      </w:pPr>
+      <w:rPr>
+        <w:rFonts w:ascii="Symbol" w:hAnsi="Symbol" w:hint="default"/>
+      </w:rPr>
+    </w:lvl>
+    <w:lvl w:ilvl="4" w:tplc="04090003" w:tentative="1">
+      <w:start w:val="1"/>
+      <w:numFmt w:val="bullet"/>
+      <w:lvlText w:val="o"/>
+      <w:lvlJc w:val="left"/>
+      <w:pPr>
+        <w:ind w:left="3600" w:hanging="360"/>
+      </w:pPr>
+      <w:rPr>
+        <w:rFonts w:ascii="Courier New" w:hAnsi="Courier New" w:cs="Courier New" w:hint="default"/>
+      </w:rPr>
+    </w:lvl>
+    <w:lvl w:ilvl="5" w:tplc="04090005" w:tentative="1">
+      <w:start w:val="1"/>
+      <w:numFmt w:val="bullet"/>
+      <w:lvlText w:val=""/>
+      <w:lvlJc w:val="left"/>
+      <w:pPr>
+        <w:ind w:left="4320" w:hanging="360"/>
+      </w:pPr>
+      <w:rPr>
+        <w:rFonts w:ascii="Wingdings" w:hAnsi="Wingdings" w:hint="default"/>
+      </w:rPr>
+    </w:lvl>
+    <w:lvl w:ilvl="6" w:tplc="04090001" w:tentative="1">
+      <w:start w:val="1"/>
+      <w:numFmt w:val="bullet"/>
+      <w:lvlText w:val=""/>
+      <w:lvlJc w:val="left"/>
+      <w:pPr>
+        <w:ind w:left="5040" w:hanging="360"/>
+      </w:pPr>
+      <w:rPr>
+        <w:rFonts w:ascii="Symbol" w:hAnsi="Symbol" w:hint="default"/>
+      </w:rPr>
+    </w:lvl>
+    <w:lvl w:ilvl="7" w:tplc="04090003" w:tentative="1">
+      <w:start w:val="1"/>
+      <w:numFmt w:val="bullet"/>
+      <w:lvlText w:val="o"/>
+      <w:lvlJc w:val="left"/>
+      <w:pPr>
+        <w:ind w:left="5760" w:hanging="360"/>
+      </w:pPr>
+      <w:rPr>
+        <w:rFonts w:ascii="Courier New" w:hAnsi="Courier New" w:cs="Courier New" w:hint="default"/>
+      </w:rPr>
+    </w:lvl>
+    <w:lvl w:ilvl="8" w:tplc="04090005" w:tentative="1">
+      <w:start w:val="1"/>
+      <w:numFmt w:val="bullet"/>
+      <w:lvlText w:val=""/>
+      <w:lvlJc w:val="left"/>
+      <w:pPr>
+        <w:ind w:left="6480" w:hanging="360"/>
+      </w:pPr>
+      <w:rPr>
+        <w:rFonts w:ascii="Wingdings" w:hAnsi="Wingdings" w:hint="default"/>
+      </w:rPr>
+    </w:lvl>
+  </w:abstractNum>
+  <w:abstractNum w:abstractNumId="2" w15:restartNumberingAfterBreak="0">
+    <w:nsid w:val="2B9063DE"/>
+    <w:multiLevelType w:val="hybridMultilevel"/>
+    <w:tmpl w:val="298AFC74"/>
+    <w:lvl w:ilvl="0" w:tplc="97C8576E">
+      <w:start w:val="1"/>
+      <w:numFmt w:val="bullet"/>
+      <w:lvlText w:val=""/>
+      <w:lvlJc w:val="left"/>
+      <w:pPr>
+        <w:ind w:left="720" w:hanging="360"/>
+      </w:pPr>
+      <w:rPr>
+        <w:rFonts w:ascii="Wingdings" w:hAnsi="Wingdings" w:hint="default"/>
+      </w:rPr>
+    </w:lvl>
+    <w:lvl w:ilvl="1" w:tplc="04090003" w:tentative="1">
+      <w:start w:val="1"/>
+      <w:numFmt w:val="bullet"/>
+      <w:lvlText w:val="o"/>
+      <w:lvlJc w:val="left"/>
+      <w:pPr>
+        <w:ind w:left="1440" w:hanging="360"/>
+      </w:pPr>
+      <w:rPr>
+        <w:rFonts w:ascii="Courier New" w:hAnsi="Courier New" w:cs="Courier New" w:hint="default"/>
+      </w:rPr>
+    </w:lvl>
+    <w:lvl w:ilvl="2" w:tplc="04090005" w:tentative="1">
+      <w:start w:val="1"/>
+      <w:numFmt w:val="bullet"/>
+      <w:lvlText w:val=""/>
+      <w:lvlJc w:val="left"/>
+      <w:pPr>
+        <w:ind w:left="2160" w:hanging="360"/>
+      </w:pPr>
+      <w:rPr>
+        <w:rFonts w:ascii="Wingdings" w:hAnsi="Wingdings" w:hint="default"/>
+      </w:rPr>
+    </w:lvl>
+    <w:lvl w:ilvl="3" w:tplc="04090001" w:tentative="1">
+      <w:start w:val="1"/>
+      <w:numFmt w:val="bullet"/>
+      <w:lvlText w:val=""/>
+      <w:lvlJc w:val="left"/>
+      <w:pPr>
+        <w:ind w:left="2880" w:hanging="360"/>
+      </w:pPr>
+      <w:rPr>
+        <w:rFonts w:ascii="Symbol" w:hAnsi="Symbol" w:hint="default"/>
+      </w:rPr>
+    </w:lvl>
+    <w:lvl w:ilvl="4" w:tplc="04090003" w:tentative="1">
+      <w:start w:val="1"/>
+      <w:numFmt w:val="bullet"/>
+      <w:lvlText w:val="o"/>
+      <w:lvlJc w:val="left"/>
+      <w:pPr>
+        <w:ind w:left="3600" w:hanging="360"/>
+      </w:pPr>
+      <w:rPr>
+        <w:rFonts w:ascii="Courier New" w:hAnsi="Courier New" w:cs="Courier New" w:hint="default"/>
+      </w:rPr>
+    </w:lvl>
+    <w:lvl w:ilvl="5" w:tplc="04090005" w:tentative="1">
+      <w:start w:val="1"/>
+      <w:numFmt w:val="bullet"/>
+      <w:lvlText w:val=""/>
+      <w:lvlJc w:val="left"/>
+      <w:pPr>
+        <w:ind w:left="4320" w:hanging="360"/>
+      </w:pPr>
+      <w:rPr>
+        <w:rFonts w:ascii="Wingdings" w:hAnsi="Wingdings" w:hint="default"/>
+      </w:rPr>
+    </w:lvl>
+    <w:lvl w:ilvl="6" w:tplc="04090001" w:tentative="1">
+      <w:start w:val="1"/>
+      <w:numFmt w:val="bullet"/>
+      <w:lvlText w:val=""/>
+      <w:lvlJc w:val="left"/>
+      <w:pPr>
+        <w:ind w:left="5040" w:hanging="360"/>
+      </w:pPr>
+      <w:rPr>
+        <w:rFonts w:ascii="Symbol" w:hAnsi="Symbol" w:hint="default"/>
+      </w:rPr>
+    </w:lvl>
+    <w:lvl w:ilvl="7" w:tplc="04090003" w:tentative="1">
+      <w:start w:val="1"/>
+      <w:numFmt w:val="bullet"/>
+      <w:lvlText w:val="o"/>
+      <w:lvlJc w:val="left"/>
+      <w:pPr>
+        <w:ind w:left="5760" w:hanging="360"/>
+      </w:pPr>
+      <w:rPr>
+        <w:rFonts w:ascii="Courier New" w:hAnsi="Courier New" w:cs="Courier New" w:hint="default"/>
+      </w:rPr>
+    </w:lvl>
+    <w:lvl w:ilvl="8" w:tplc="04090005" w:tentative="1">
+      <w:start w:val="1"/>
+      <w:numFmt w:val="bullet"/>
+      <w:lvlText w:val=""/>
+      <w:lvlJc w:val="left"/>
+      <w:pPr>
+        <w:ind w:left="6480" w:hanging="360"/>
+      </w:pPr>
+      <w:rPr>
+        <w:rFonts w:ascii="Wingdings" w:hAnsi="Wingdings" w:hint="default"/>
+      </w:rPr>
+    </w:lvl>
+  </w:abstractNum>
+  <w:abstractNum w:abstractNumId="3" w15:restartNumberingAfterBreak="0">
     <w:nsid w:val="35217D12"/>
     <w:multiLevelType w:val="hybridMultilevel"/>
     <w:tmpl w:val="A17CC542"/>
@@ -2178,7 +5482,7 @@
       </w:rPr>
     </w:lvl>
   </w:abstractNum>
-  <w:abstractNum w:abstractNumId="2" w15:restartNumberingAfterBreak="0">
+  <w:abstractNum w:abstractNumId="4" w15:restartNumberingAfterBreak="0">
     <w:nsid w:val="46DB7C5A"/>
     <w:multiLevelType w:val="hybridMultilevel"/>
     <w:tmpl w:val="61E2950E"/>
@@ -2267,7 +5571,7 @@
       </w:pPr>
     </w:lvl>
   </w:abstractNum>
-  <w:abstractNum w:abstractNumId="3" w15:restartNumberingAfterBreak="0">
+  <w:abstractNum w:abstractNumId="5" w15:restartNumberingAfterBreak="0">
     <w:nsid w:val="4D9D4D08"/>
     <w:multiLevelType w:val="hybridMultilevel"/>
     <w:tmpl w:val="E65C04C8"/>
@@ -2356,7 +5660,120 @@
       </w:pPr>
     </w:lvl>
   </w:abstractNum>
-  <w:abstractNum w:abstractNumId="4" w15:restartNumberingAfterBreak="0">
+  <w:abstractNum w:abstractNumId="6" w15:restartNumberingAfterBreak="0">
+    <w:nsid w:val="60F72580"/>
+    <w:multiLevelType w:val="hybridMultilevel"/>
+    <w:tmpl w:val="C3284858"/>
+    <w:lvl w:ilvl="0" w:tplc="97C8576E">
+      <w:start w:val="1"/>
+      <w:numFmt w:val="bullet"/>
+      <w:lvlText w:val=""/>
+      <w:lvlJc w:val="left"/>
+      <w:pPr>
+        <w:ind w:left="720" w:hanging="360"/>
+      </w:pPr>
+      <w:rPr>
+        <w:rFonts w:ascii="Wingdings" w:hAnsi="Wingdings" w:hint="default"/>
+      </w:rPr>
+    </w:lvl>
+    <w:lvl w:ilvl="1" w:tplc="04090003" w:tentative="1">
+      <w:start w:val="1"/>
+      <w:numFmt w:val="bullet"/>
+      <w:lvlText w:val="o"/>
+      <w:lvlJc w:val="left"/>
+      <w:pPr>
+        <w:ind w:left="1440" w:hanging="360"/>
+      </w:pPr>
+      <w:rPr>
+        <w:rFonts w:ascii="Courier New" w:hAnsi="Courier New" w:cs="Courier New" w:hint="default"/>
+      </w:rPr>
+    </w:lvl>
+    <w:lvl w:ilvl="2" w:tplc="04090005" w:tentative="1">
+      <w:start w:val="1"/>
+      <w:numFmt w:val="bullet"/>
+      <w:lvlText w:val=""/>
+      <w:lvlJc w:val="left"/>
+      <w:pPr>
+        <w:ind w:left="2160" w:hanging="360"/>
+      </w:pPr>
+      <w:rPr>
+        <w:rFonts w:ascii="Wingdings" w:hAnsi="Wingdings" w:hint="default"/>
+      </w:rPr>
+    </w:lvl>
+    <w:lvl w:ilvl="3" w:tplc="04090001" w:tentative="1">
+      <w:start w:val="1"/>
+      <w:numFmt w:val="bullet"/>
+      <w:lvlText w:val=""/>
+      <w:lvlJc w:val="left"/>
+      <w:pPr>
+        <w:ind w:left="2880" w:hanging="360"/>
+      </w:pPr>
+      <w:rPr>
+        <w:rFonts w:ascii="Symbol" w:hAnsi="Symbol" w:hint="default"/>
+      </w:rPr>
+    </w:lvl>
+    <w:lvl w:ilvl="4" w:tplc="04090003" w:tentative="1">
+      <w:start w:val="1"/>
+      <w:numFmt w:val="bullet"/>
+      <w:lvlText w:val="o"/>
+      <w:lvlJc w:val="left"/>
+      <w:pPr>
+        <w:ind w:left="3600" w:hanging="360"/>
+      </w:pPr>
+      <w:rPr>
+        <w:rFonts w:ascii="Courier New" w:hAnsi="Courier New" w:cs="Courier New" w:hint="default"/>
+      </w:rPr>
+    </w:lvl>
+    <w:lvl w:ilvl="5" w:tplc="04090005" w:tentative="1">
+      <w:start w:val="1"/>
+      <w:numFmt w:val="bullet"/>
+      <w:lvlText w:val=""/>
+      <w:lvlJc w:val="left"/>
+      <w:pPr>
+        <w:ind w:left="4320" w:hanging="360"/>
+      </w:pPr>
+      <w:rPr>
+        <w:rFonts w:ascii="Wingdings" w:hAnsi="Wingdings" w:hint="default"/>
+      </w:rPr>
+    </w:lvl>
+    <w:lvl w:ilvl="6" w:tplc="04090001" w:tentative="1">
+      <w:start w:val="1"/>
+      <w:numFmt w:val="bullet"/>
+      <w:lvlText w:val=""/>
+      <w:lvlJc w:val="left"/>
+      <w:pPr>
+        <w:ind w:left="5040" w:hanging="360"/>
+      </w:pPr>
+      <w:rPr>
+        <w:rFonts w:ascii="Symbol" w:hAnsi="Symbol" w:hint="default"/>
+      </w:rPr>
+    </w:lvl>
+    <w:lvl w:ilvl="7" w:tplc="04090003" w:tentative="1">
+      <w:start w:val="1"/>
+      <w:numFmt w:val="bullet"/>
+      <w:lvlText w:val="o"/>
+      <w:lvlJc w:val="left"/>
+      <w:pPr>
+        <w:ind w:left="5760" w:hanging="360"/>
+      </w:pPr>
+      <w:rPr>
+        <w:rFonts w:ascii="Courier New" w:hAnsi="Courier New" w:cs="Courier New" w:hint="default"/>
+      </w:rPr>
+    </w:lvl>
+    <w:lvl w:ilvl="8" w:tplc="04090005" w:tentative="1">
+      <w:start w:val="1"/>
+      <w:numFmt w:val="bullet"/>
+      <w:lvlText w:val=""/>
+      <w:lvlJc w:val="left"/>
+      <w:pPr>
+        <w:ind w:left="6480" w:hanging="360"/>
+      </w:pPr>
+      <w:rPr>
+        <w:rFonts w:ascii="Wingdings" w:hAnsi="Wingdings" w:hint="default"/>
+      </w:rPr>
+    </w:lvl>
+  </w:abstractNum>
+  <w:abstractNum w:abstractNumId="7" w15:restartNumberingAfterBreak="0">
     <w:nsid w:val="632B4281"/>
     <w:multiLevelType w:val="hybridMultilevel"/>
     <w:tmpl w:val="2D8811C8"/>
@@ -2445,7 +5862,7 @@
       </w:pPr>
     </w:lvl>
   </w:abstractNum>
-  <w:abstractNum w:abstractNumId="5" w15:restartNumberingAfterBreak="0">
+  <w:abstractNum w:abstractNumId="8" w15:restartNumberingAfterBreak="0">
     <w:nsid w:val="75A913C4"/>
     <w:multiLevelType w:val="hybridMultilevel"/>
     <w:tmpl w:val="DD0E084E"/>
@@ -2558,23 +5975,148 @@
       </w:rPr>
     </w:lvl>
   </w:abstractNum>
+  <w:abstractNum w:abstractNumId="9" w15:restartNumberingAfterBreak="0">
+    <w:nsid w:val="76846EB0"/>
+    <w:multiLevelType w:val="hybridMultilevel"/>
+    <w:tmpl w:val="5A54D61C"/>
+    <w:lvl w:ilvl="0" w:tplc="97C8576E">
+      <w:start w:val="1"/>
+      <w:numFmt w:val="bullet"/>
+      <w:lvlText w:val=""/>
+      <w:lvlJc w:val="left"/>
+      <w:pPr>
+        <w:ind w:left="720" w:hanging="360"/>
+      </w:pPr>
+      <w:rPr>
+        <w:rFonts w:ascii="Wingdings" w:hAnsi="Wingdings" w:hint="default"/>
+      </w:rPr>
+    </w:lvl>
+    <w:lvl w:ilvl="1" w:tplc="04090003" w:tentative="1">
+      <w:start w:val="1"/>
+      <w:numFmt w:val="bullet"/>
+      <w:lvlText w:val="o"/>
+      <w:lvlJc w:val="left"/>
+      <w:pPr>
+        <w:ind w:left="1440" w:hanging="360"/>
+      </w:pPr>
+      <w:rPr>
+        <w:rFonts w:ascii="Courier New" w:hAnsi="Courier New" w:cs="Courier New" w:hint="default"/>
+      </w:rPr>
+    </w:lvl>
+    <w:lvl w:ilvl="2" w:tplc="04090005" w:tentative="1">
+      <w:start w:val="1"/>
+      <w:numFmt w:val="bullet"/>
+      <w:lvlText w:val=""/>
+      <w:lvlJc w:val="left"/>
+      <w:pPr>
+        <w:ind w:left="2160" w:hanging="360"/>
+      </w:pPr>
+      <w:rPr>
+        <w:rFonts w:ascii="Wingdings" w:hAnsi="Wingdings" w:hint="default"/>
+      </w:rPr>
+    </w:lvl>
+    <w:lvl w:ilvl="3" w:tplc="04090001" w:tentative="1">
+      <w:start w:val="1"/>
+      <w:numFmt w:val="bullet"/>
+      <w:lvlText w:val=""/>
+      <w:lvlJc w:val="left"/>
+      <w:pPr>
+        <w:ind w:left="2880" w:hanging="360"/>
+      </w:pPr>
+      <w:rPr>
+        <w:rFonts w:ascii="Symbol" w:hAnsi="Symbol" w:hint="default"/>
+      </w:rPr>
+    </w:lvl>
+    <w:lvl w:ilvl="4" w:tplc="04090003" w:tentative="1">
+      <w:start w:val="1"/>
+      <w:numFmt w:val="bullet"/>
+      <w:lvlText w:val="o"/>
+      <w:lvlJc w:val="left"/>
+      <w:pPr>
+        <w:ind w:left="3600" w:hanging="360"/>
+      </w:pPr>
+      <w:rPr>
+        <w:rFonts w:ascii="Courier New" w:hAnsi="Courier New" w:cs="Courier New" w:hint="default"/>
+      </w:rPr>
+    </w:lvl>
+    <w:lvl w:ilvl="5" w:tplc="04090005" w:tentative="1">
+      <w:start w:val="1"/>
+      <w:numFmt w:val="bullet"/>
+      <w:lvlText w:val=""/>
+      <w:lvlJc w:val="left"/>
+      <w:pPr>
+        <w:ind w:left="4320" w:hanging="360"/>
+      </w:pPr>
+      <w:rPr>
+        <w:rFonts w:ascii="Wingdings" w:hAnsi="Wingdings" w:hint="default"/>
+      </w:rPr>
+    </w:lvl>
+    <w:lvl w:ilvl="6" w:tplc="04090001" w:tentative="1">
+      <w:start w:val="1"/>
+      <w:numFmt w:val="bullet"/>
+      <w:lvlText w:val=""/>
+      <w:lvlJc w:val="left"/>
+      <w:pPr>
+        <w:ind w:left="5040" w:hanging="360"/>
+      </w:pPr>
+      <w:rPr>
+        <w:rFonts w:ascii="Symbol" w:hAnsi="Symbol" w:hint="default"/>
+      </w:rPr>
+    </w:lvl>
+    <w:lvl w:ilvl="7" w:tplc="04090003" w:tentative="1">
+      <w:start w:val="1"/>
+      <w:numFmt w:val="bullet"/>
+      <w:lvlText w:val="o"/>
+      <w:lvlJc w:val="left"/>
+      <w:pPr>
+        <w:ind w:left="5760" w:hanging="360"/>
+      </w:pPr>
+      <w:rPr>
+        <w:rFonts w:ascii="Courier New" w:hAnsi="Courier New" w:cs="Courier New" w:hint="default"/>
+      </w:rPr>
+    </w:lvl>
+    <w:lvl w:ilvl="8" w:tplc="04090005" w:tentative="1">
+      <w:start w:val="1"/>
+      <w:numFmt w:val="bullet"/>
+      <w:lvlText w:val=""/>
+      <w:lvlJc w:val="left"/>
+      <w:pPr>
+        <w:ind w:left="6480" w:hanging="360"/>
+      </w:pPr>
+      <w:rPr>
+        <w:rFonts w:ascii="Wingdings" w:hAnsi="Wingdings" w:hint="default"/>
+      </w:rPr>
+    </w:lvl>
+  </w:abstractNum>
   <w:num w:numId="1" w16cid:durableId="1292050274">
+    <w:abstractNumId w:val="5"/>
+  </w:num>
+  <w:num w:numId="2" w16cid:durableId="443352228">
     <w:abstractNumId w:val="3"/>
   </w:num>
-  <w:num w:numId="2" w16cid:durableId="443352228">
-    <w:abstractNumId w:val="1"/>
+  <w:num w:numId="3" w16cid:durableId="953443155">
+    <w:abstractNumId w:val="7"/>
   </w:num>
-  <w:num w:numId="3" w16cid:durableId="953443155">
+  <w:num w:numId="4" w16cid:durableId="735322940">
     <w:abstractNumId w:val="4"/>
   </w:num>
-  <w:num w:numId="4" w16cid:durableId="735322940">
-    <w:abstractNumId w:val="2"/>
-  </w:num>
   <w:num w:numId="5" w16cid:durableId="2044016753">
-    <w:abstractNumId w:val="5"/>
+    <w:abstractNumId w:val="8"/>
   </w:num>
   <w:num w:numId="6" w16cid:durableId="138110725">
     <w:abstractNumId w:val="0"/>
+  </w:num>
+  <w:num w:numId="7" w16cid:durableId="696463951">
+    <w:abstractNumId w:val="2"/>
+  </w:num>
+  <w:num w:numId="8" w16cid:durableId="757360437">
+    <w:abstractNumId w:val="9"/>
+  </w:num>
+  <w:num w:numId="9" w16cid:durableId="884558580">
+    <w:abstractNumId w:val="1"/>
+  </w:num>
+  <w:num w:numId="10" w16cid:durableId="1000232561">
+    <w:abstractNumId w:val="6"/>
   </w:num>
 </w:numbering>
 </file>
@@ -3405,6 +6947,25 @@
 </file>
 
 <file path=customXml/item1.xml><?xml version="1.0" encoding="utf-8"?>
+<?mso-contentType ?>
+<FormTemplates xmlns="http://schemas.microsoft.com/sharepoint/v3/contenttype/forms">
+  <Display>DocumentLibraryForm</Display>
+  <Edit>DocumentLibraryForm</Edit>
+  <New>DocumentLibraryForm</New>
+</FormTemplates>
+</file>
+
+<file path=customXml/item2.xml><?xml version="1.0" encoding="utf-8"?>
+<p:properties xmlns:p="http://schemas.microsoft.com/office/2006/metadata/properties" xmlns:xsi="http://www.w3.org/2001/XMLSchema-instance" xmlns:pc="http://schemas.microsoft.com/office/infopath/2007/PartnerControls">
+  <documentManagement/>
+</p:properties>
+</file>
+
+<file path=customXml/item3.xml><?xml version="1.0" encoding="utf-8"?>
+<b:Sources xmlns:b="http://schemas.openxmlformats.org/officeDocument/2006/bibliography" xmlns="http://schemas.openxmlformats.org/officeDocument/2006/bibliography" SelectedStyle="\APASixthEditionOfficeOnline.xsl" StyleName="APA" Version="6"/>
+</file>
+
+<file path=customXml/item4.xml><?xml version="1.0" encoding="utf-8"?>
 <ct:contentTypeSchema xmlns:ct="http://schemas.microsoft.com/office/2006/metadata/contentType" xmlns:ma="http://schemas.microsoft.com/office/2006/metadata/properties/metaAttributes" ct:_="" ma:_="" ma:contentTypeName="Document" ma:contentTypeID="0x010100CCA1E07BD9736A4CB4D0732290651723" ma:contentTypeVersion="13" ma:contentTypeDescription="Create a new document." ma:contentTypeScope="" ma:versionID="9cb28bdf57ea50987e88a5b96300a833">
   <xsd:schema xmlns:xsd="http://www.w3.org/2001/XMLSchema" xmlns:xs="http://www.w3.org/2001/XMLSchema" xmlns:p="http://schemas.microsoft.com/office/2006/metadata/properties" xmlns:ns3="8bd58ca8-d7f5-4730-8d54-61f0f0ff201d" xmlns:ns4="d007028e-dc95-4661-be61-fc7677492aa2" targetNamespace="http://schemas.microsoft.com/office/2006/metadata/properties" ma:root="true" ma:fieldsID="55ac22f4df1a20549bcdcc0f17992e8a" ns3:_="" ns4:_="">
     <xsd:import namespace="8bd58ca8-d7f5-4730-8d54-61f0f0ff201d"/>
@@ -3627,22 +7188,32 @@
 </ct:contentTypeSchema>
 </file>
 
-<file path=customXml/item2.xml><?xml version="1.0" encoding="utf-8"?>
-<?mso-contentType ?>
-<FormTemplates xmlns="http://schemas.microsoft.com/sharepoint/v3/contenttype/forms">
-  <Display>DocumentLibraryForm</Display>
-  <Edit>DocumentLibraryForm</Edit>
-  <New>DocumentLibraryForm</New>
-</FormTemplates>
+<file path=customXml/itemProps1.xml><?xml version="1.0" encoding="utf-8"?>
+<ds:datastoreItem xmlns:ds="http://schemas.openxmlformats.org/officeDocument/2006/customXml" ds:itemID="{41BBE956-2E41-4595-936B-0E93A32205E9}">
+  <ds:schemaRefs>
+    <ds:schemaRef ds:uri="http://schemas.microsoft.com/sharepoint/v3/contenttype/forms"/>
+  </ds:schemaRefs>
+</ds:datastoreItem>
 </file>
 
-<file path=customXml/item3.xml><?xml version="1.0" encoding="utf-8"?>
-<p:properties xmlns:p="http://schemas.microsoft.com/office/2006/metadata/properties" xmlns:xsi="http://www.w3.org/2001/XMLSchema-instance" xmlns:pc="http://schemas.microsoft.com/office/infopath/2007/PartnerControls">
-  <documentManagement/>
-</p:properties>
+<file path=customXml/itemProps2.xml><?xml version="1.0" encoding="utf-8"?>
+<ds:datastoreItem xmlns:ds="http://schemas.openxmlformats.org/officeDocument/2006/customXml" ds:itemID="{C6F7C535-3C15-46F6-B594-6C1E6E7391A4}">
+  <ds:schemaRefs>
+    <ds:schemaRef ds:uri="http://schemas.microsoft.com/office/2006/metadata/properties"/>
+    <ds:schemaRef ds:uri="http://schemas.microsoft.com/office/infopath/2007/PartnerControls"/>
+  </ds:schemaRefs>
+</ds:datastoreItem>
 </file>
 
-<file path=customXml/itemProps1.xml><?xml version="1.0" encoding="utf-8"?>
+<file path=customXml/itemProps3.xml><?xml version="1.0" encoding="utf-8"?>
+<ds:datastoreItem xmlns:ds="http://schemas.openxmlformats.org/officeDocument/2006/customXml" ds:itemID="{0A0E905C-2075-488D-919D-E599A33C77DF}">
+  <ds:schemaRefs>
+    <ds:schemaRef ds:uri="http://schemas.openxmlformats.org/officeDocument/2006/bibliography"/>
+  </ds:schemaRefs>
+</ds:datastoreItem>
+</file>
+
+<file path=customXml/itemProps4.xml><?xml version="1.0" encoding="utf-8"?>
 <ds:datastoreItem xmlns:ds="http://schemas.openxmlformats.org/officeDocument/2006/customXml" ds:itemID="{6EE1E173-6C8C-4DAF-BDD5-D930A39D5DDC}">
   <ds:schemaRefs>
     <ds:schemaRef ds:uri="http://schemas.microsoft.com/office/2006/metadata/contentType"/>
@@ -3659,29 +7230,4 @@
     <ds:schemaRef ds:uri="http://schemas.microsoft.com/internal/obd"/>
   </ds:schemaRefs>
 </ds:datastoreItem>
-</file>
-
-<file path=customXml/itemProps2.xml><?xml version="1.0" encoding="utf-8"?>
-<ds:datastoreItem xmlns:ds="http://schemas.openxmlformats.org/officeDocument/2006/customXml" ds:itemID="{41BBE956-2E41-4595-936B-0E93A32205E9}">
-  <ds:schemaRefs>
-    <ds:schemaRef ds:uri="http://schemas.microsoft.com/sharepoint/v3/contenttype/forms"/>
-  </ds:schemaRefs>
-</ds:datastoreItem>
-</file>
-
-<file path=customXml/itemProps3.xml><?xml version="1.0" encoding="utf-8"?>
-<ds:datastoreItem xmlns:ds="http://schemas.openxmlformats.org/officeDocument/2006/customXml" ds:itemID="{C6F7C535-3C15-46F6-B594-6C1E6E7391A4}">
-  <ds:schemaRefs>
-    <ds:schemaRef ds:uri="http://schemas.openxmlformats.org/package/2006/metadata/core-properties"/>
-    <ds:schemaRef ds:uri="d007028e-dc95-4661-be61-fc7677492aa2"/>
-    <ds:schemaRef ds:uri="http://purl.org/dc/elements/1.1/"/>
-    <ds:schemaRef ds:uri="http://schemas.microsoft.com/office/infopath/2007/PartnerControls"/>
-    <ds:schemaRef ds:uri="8bd58ca8-d7f5-4730-8d54-61f0f0ff201d"/>
-    <ds:schemaRef ds:uri="http://schemas.microsoft.com/office/2006/metadata/properties"/>
-    <ds:schemaRef ds:uri="http://schemas.microsoft.com/office/2006/documentManagement/types"/>
-    <ds:schemaRef ds:uri="http://purl.org/dc/dcmitype/"/>
-    <ds:schemaRef ds:uri="http://www.w3.org/XML/1998/namespace"/>
-    <ds:schemaRef ds:uri="http://purl.org/dc/terms/"/>
-  </ds:schemaRefs>
-</ds:datastoreItem>
 </file>
</xml_diff>